<commit_message>
A inmportancia do gerenciamento do tempo
Iniciei o desenvolvimento do capitulo 1.
</commit_message>
<xml_diff>
--- a/Projeto TG TimeSheet.docx
+++ b/Projeto TG TimeSheet.docx
@@ -593,16 +593,8 @@
         <w:rPr>
           <w:rFonts w:ascii="Arial" w:hAnsi="Arial" w:cs="Arial"/>
         </w:rPr>
-        <w:t xml:space="preserve">Metodologia </w:t>
-      </w:r>
-      <w:proofErr w:type="spellStart"/>
-      <w:r>
-        <w:rPr>
-          <w:rFonts w:ascii="Arial" w:hAnsi="Arial" w:cs="Arial"/>
-        </w:rPr>
-        <w:t>Agil</w:t>
-      </w:r>
-      <w:proofErr w:type="spellEnd"/>
+        <w:t>Metodologia Agil</w:t>
+      </w:r>
     </w:p>
     <w:p>
       <w:pPr>
@@ -645,16 +637,8 @@
         <w:rPr>
           <w:rFonts w:ascii="Arial" w:hAnsi="Arial" w:cs="Arial"/>
         </w:rPr>
-        <w:t xml:space="preserve">Metodologia </w:t>
-      </w:r>
-      <w:proofErr w:type="spellStart"/>
-      <w:r>
-        <w:rPr>
-          <w:rFonts w:ascii="Arial" w:hAnsi="Arial" w:cs="Arial"/>
-        </w:rPr>
-        <w:t>Scrum</w:t>
-      </w:r>
-      <w:proofErr w:type="spellEnd"/>
+        <w:t>Metodologia Scrum</w:t>
+      </w:r>
     </w:p>
     <w:p>
       <w:pPr>
@@ -706,7 +690,6 @@
           <w:rFonts w:ascii="Arial" w:hAnsi="Arial" w:cs="Arial"/>
         </w:rPr>
       </w:pPr>
-      <w:proofErr w:type="spellStart"/>
       <w:r>
         <w:rPr>
           <w:rFonts w:ascii="Arial" w:hAnsi="Arial" w:cs="Arial"/>
@@ -726,7 +709,6 @@
         </w:rPr>
         <w:t>’s</w:t>
       </w:r>
-      <w:proofErr w:type="spellEnd"/>
     </w:p>
     <w:p>
       <w:pPr>
@@ -1129,21 +1111,7 @@
         <w:rPr>
           <w:rFonts w:ascii="Arial" w:hAnsi="Arial" w:cs="Arial"/>
         </w:rPr>
-        <w:t>Modelo TG (</w:t>
-      </w:r>
-      <w:proofErr w:type="spellStart"/>
-      <w:r>
-        <w:rPr>
-          <w:rFonts w:ascii="Arial" w:hAnsi="Arial" w:cs="Arial"/>
-        </w:rPr>
-        <w:t>docx</w:t>
-      </w:r>
-      <w:proofErr w:type="spellEnd"/>
-      <w:r>
-        <w:rPr>
-          <w:rFonts w:ascii="Arial" w:hAnsi="Arial" w:cs="Arial"/>
-        </w:rPr>
-        <w:t>)</w:t>
+        <w:t>Modelo TG (docx)</w:t>
       </w:r>
     </w:p>
     <w:p>
@@ -1157,21 +1125,7 @@
         <w:rPr>
           <w:rFonts w:ascii="Arial" w:hAnsi="Arial" w:cs="Arial"/>
         </w:rPr>
-        <w:t>Modelo TG (</w:t>
-      </w:r>
-      <w:proofErr w:type="spellStart"/>
-      <w:r>
-        <w:rPr>
-          <w:rFonts w:ascii="Arial" w:hAnsi="Arial" w:cs="Arial"/>
-        </w:rPr>
-        <w:t>pdf</w:t>
-      </w:r>
-      <w:proofErr w:type="spellEnd"/>
-      <w:r>
-        <w:rPr>
-          <w:rFonts w:ascii="Arial" w:hAnsi="Arial" w:cs="Arial"/>
-        </w:rPr>
-        <w:t>)</w:t>
+        <w:t>Modelo TG (pdf)</w:t>
       </w:r>
     </w:p>
     <w:p>
@@ -1370,11 +1324,6 @@
     </w:p>
     <w:p>
       <w:pPr>
-        <w:pStyle w:val="PargrafodaLista"/>
-        <w:numPr>
-          <w:ilvl w:val="0"/>
-          <w:numId w:val="13"/>
-        </w:numPr>
         <w:spacing w:after="0" w:line="480" w:lineRule="auto"/>
         <w:rPr>
           <w:rFonts w:ascii="Arial" w:hAnsi="Arial" w:cs="Arial"/>
@@ -1387,6 +1336,13 @@
           <w:b/>
         </w:rPr>
         <w:lastRenderedPageBreak/>
+        <w:t xml:space="preserve">1 </w:t>
+      </w:r>
+      <w:r>
+        <w:rPr>
+          <w:rFonts w:ascii="Arial" w:hAnsi="Arial" w:cs="Arial"/>
+          <w:b/>
+        </w:rPr>
         <w:t>INTRODUÇÃO</w:t>
       </w:r>
     </w:p>
@@ -1662,26 +1618,52 @@
     </w:p>
     <w:p>
       <w:pPr>
-        <w:pStyle w:val="PargrafodaLista"/>
-        <w:numPr>
-          <w:ilvl w:val="0"/>
-          <w:numId w:val="13"/>
-        </w:numPr>
-        <w:spacing w:after="0" w:line="480" w:lineRule="auto"/>
-        <w:ind w:left="426"/>
-        <w:rPr>
-          <w:rFonts w:ascii="Arial" w:hAnsi="Arial" w:cs="Arial"/>
-          <w:b/>
-        </w:rPr>
-      </w:pPr>
-      <w:r>
-        <w:rPr>
-          <w:rFonts w:ascii="Arial" w:hAnsi="Arial" w:cs="Arial"/>
-          <w:b/>
+        <w:suppressAutoHyphens/>
+        <w:spacing w:after="0" w:line="360" w:lineRule="auto"/>
+        <w:jc w:val="both"/>
+        <w:rPr>
+          <w:rFonts w:ascii="Arial" w:eastAsia="Times New Roman" w:hAnsi="Arial" w:cs="Times New Roman"/>
+          <w:b/>
+          <w:sz w:val="24"/>
+          <w:szCs w:val="24"/>
+          <w:lang w:eastAsia="ar-SA"/>
+        </w:rPr>
+      </w:pPr>
+      <w:r>
+        <w:rPr>
+          <w:rFonts w:ascii="Arial" w:eastAsia="Times New Roman" w:hAnsi="Arial" w:cs="Times New Roman"/>
+          <w:b/>
+          <w:sz w:val="24"/>
+          <w:szCs w:val="24"/>
+          <w:lang w:eastAsia="ar-SA"/>
         </w:rPr>
         <w:lastRenderedPageBreak/>
+        <w:t xml:space="preserve">2 </w:t>
+      </w:r>
+      <w:r>
+        <w:rPr>
+          <w:rFonts w:ascii="Arial" w:eastAsia="Times New Roman" w:hAnsi="Arial" w:cs="Times New Roman"/>
+          <w:b/>
+          <w:sz w:val="24"/>
+          <w:szCs w:val="24"/>
+          <w:lang w:eastAsia="ar-SA"/>
+        </w:rPr>
         <w:t>GESTAO DO TEMPO NO DESENVOLVIMENTO DE SOFTWARE.</w:t>
       </w:r>
+    </w:p>
+    <w:p>
+      <w:pPr>
+        <w:suppressAutoHyphens/>
+        <w:spacing w:after="0" w:line="360" w:lineRule="auto"/>
+        <w:jc w:val="both"/>
+        <w:rPr>
+          <w:rFonts w:ascii="Arial" w:eastAsia="Times New Roman" w:hAnsi="Arial" w:cs="Times New Roman"/>
+          <w:b/>
+          <w:sz w:val="24"/>
+          <w:szCs w:val="24"/>
+          <w:lang w:eastAsia="ar-SA"/>
+        </w:rPr>
+      </w:pPr>
     </w:p>
     <w:p>
       <w:pPr>
@@ -1738,7 +1720,19 @@
         <w:rPr>
           <w:rFonts w:ascii="Arial" w:hAnsi="Arial" w:cs="Arial"/>
         </w:rPr>
+        <w:t xml:space="preserve">a </w:t>
+      </w:r>
+      <w:r>
+        <w:rPr>
+          <w:rFonts w:ascii="Arial" w:hAnsi="Arial" w:cs="Arial"/>
+        </w:rPr>
         <w:t xml:space="preserve">gestão do tempo alinhada à tomada a decisão, </w:t>
+      </w:r>
+      <w:r>
+        <w:rPr>
+          <w:rFonts w:ascii="Arial" w:hAnsi="Arial" w:cs="Arial"/>
+        </w:rPr>
+        <w:t xml:space="preserve">a </w:t>
       </w:r>
       <w:r>
         <w:rPr>
@@ -1770,31 +1764,47 @@
     </w:p>
     <w:p>
       <w:pPr>
-        <w:pStyle w:val="PargrafodaLista"/>
-        <w:numPr>
-          <w:ilvl w:val="1"/>
-          <w:numId w:val="13"/>
-        </w:numPr>
-        <w:spacing w:after="0" w:line="600" w:lineRule="auto"/>
-        <w:ind w:left="426" w:hanging="426"/>
-        <w:rPr>
-          <w:rFonts w:ascii="Arial" w:hAnsi="Arial" w:cs="Arial"/>
-          <w:b/>
-        </w:rPr>
-      </w:pPr>
-      <w:r>
-        <w:rPr>
-          <w:rFonts w:ascii="Arial" w:hAnsi="Arial" w:cs="Arial"/>
-          <w:b/>
-        </w:rPr>
-        <w:t>GESTAO DO TEMPO NO DESENVOLVIMENTO DE SOFTAWARE</w:t>
-      </w:r>
+        <w:spacing w:after="0" w:line="276" w:lineRule="auto"/>
+        <w:rPr>
+          <w:rFonts w:ascii="Arial" w:hAnsi="Arial" w:cs="Arial"/>
+          <w:caps/>
+        </w:rPr>
+      </w:pPr>
+      <w:r>
+        <w:rPr>
+          <w:rFonts w:ascii="Arial" w:eastAsia="Times New Roman" w:hAnsi="Arial" w:cs="Times New Roman"/>
+          <w:sz w:val="24"/>
+          <w:szCs w:val="24"/>
+          <w:lang w:eastAsia="ar-SA"/>
+        </w:rPr>
+        <w:t xml:space="preserve">2.1 </w:t>
+      </w:r>
+      <w:r>
+        <w:rPr>
+          <w:rFonts w:ascii="Arial" w:hAnsi="Arial" w:cs="Arial"/>
+          <w:caps/>
+        </w:rPr>
+        <w:t>A importância do gerenciamento do tempo.</w:t>
+      </w:r>
+    </w:p>
+    <w:p>
+      <w:pPr>
+        <w:suppressAutoHyphens/>
+        <w:spacing w:after="0" w:line="276" w:lineRule="auto"/>
+        <w:jc w:val="both"/>
+        <w:rPr>
+          <w:rFonts w:ascii="Arial" w:eastAsia="Times New Roman" w:hAnsi="Arial" w:cs="Times New Roman"/>
+          <w:sz w:val="24"/>
+          <w:szCs w:val="24"/>
+          <w:lang w:eastAsia="ar-SA"/>
+        </w:rPr>
+      </w:pPr>
     </w:p>
     <w:p>
       <w:pPr>
         <w:pStyle w:val="PargrafodaLista"/>
         <w:spacing w:after="0" w:line="360" w:lineRule="auto"/>
-        <w:ind w:left="709"/>
+        <w:ind w:left="0" w:firstLine="851"/>
         <w:jc w:val="both"/>
         <w:rPr>
           <w:rFonts w:ascii="Arial" w:hAnsi="Arial" w:cs="Arial"/>
@@ -1818,12 +1828,479 @@
         </w:rPr>
         <w:t xml:space="preserve"> tempo de acordo com Andrade e Tiago (2006) </w:t>
       </w:r>
+      <w:r>
+        <w:rPr>
+          <w:rFonts w:ascii="Arial" w:hAnsi="Arial" w:cs="Arial"/>
+        </w:rPr>
+        <w:t xml:space="preserve">é uma definição subjetiva, pois para todos os indivíduos o tempo é contabilizado da mesma forma e qualquer </w:t>
+      </w:r>
+      <w:r>
+        <w:rPr>
+          <w:rFonts w:ascii="Arial" w:hAnsi="Arial" w:cs="Arial"/>
+        </w:rPr>
+        <w:t>tarefa</w:t>
+      </w:r>
+      <w:r>
+        <w:rPr>
+          <w:rFonts w:ascii="Arial" w:hAnsi="Arial" w:cs="Arial"/>
+        </w:rPr>
+        <w:t xml:space="preserve"> que se </w:t>
+      </w:r>
+      <w:r>
+        <w:rPr>
+          <w:rFonts w:ascii="Arial" w:hAnsi="Arial" w:cs="Arial"/>
+        </w:rPr>
+        <w:t>propõe</w:t>
+      </w:r>
+      <w:r>
+        <w:rPr>
+          <w:rFonts w:ascii="Arial" w:hAnsi="Arial" w:cs="Arial"/>
+        </w:rPr>
+        <w:t xml:space="preserve"> a fazer </w:t>
+      </w:r>
+      <w:r>
+        <w:rPr>
+          <w:rFonts w:ascii="Arial" w:hAnsi="Arial" w:cs="Arial"/>
+        </w:rPr>
+        <w:t xml:space="preserve">no </w:t>
+      </w:r>
+      <w:r>
+        <w:rPr>
+          <w:rFonts w:ascii="Arial" w:hAnsi="Arial" w:cs="Arial"/>
+        </w:rPr>
+        <w:t>intervalo</w:t>
+      </w:r>
+      <w:r>
+        <w:rPr>
+          <w:rFonts w:ascii="Arial" w:hAnsi="Arial" w:cs="Arial"/>
+        </w:rPr>
+        <w:t xml:space="preserve"> de um</w:t>
+      </w:r>
+      <w:r>
+        <w:rPr>
+          <w:rFonts w:ascii="Arial" w:hAnsi="Arial" w:cs="Arial"/>
+        </w:rPr>
+        <w:t>a</w:t>
+      </w:r>
+      <w:r>
+        <w:rPr>
+          <w:rFonts w:ascii="Arial" w:hAnsi="Arial" w:cs="Arial"/>
+        </w:rPr>
+        <w:t xml:space="preserve"> hora a quantidade d</w:t>
+      </w:r>
+      <w:r>
+        <w:rPr>
+          <w:rFonts w:ascii="Arial" w:hAnsi="Arial" w:cs="Arial"/>
+        </w:rPr>
+        <w:t>e minutos será exatamente igual independente do grau de dificuldade da tarefa.</w:t>
+      </w:r>
+    </w:p>
+    <w:p>
+      <w:pPr>
+        <w:pStyle w:val="PargrafodaLista"/>
+        <w:spacing w:after="0" w:line="360" w:lineRule="auto"/>
+        <w:ind w:left="0" w:firstLine="851"/>
+        <w:jc w:val="both"/>
+        <w:rPr>
+          <w:rFonts w:ascii="Arial" w:hAnsi="Arial" w:cs="Arial"/>
+        </w:rPr>
+      </w:pPr>
       <w:bookmarkStart w:id="0" w:name="_GoBack"/>
       <w:bookmarkEnd w:id="0"/>
     </w:p>
+    <w:p>
+      <w:pPr>
+        <w:pStyle w:val="PargrafodaLista"/>
+        <w:spacing w:after="0" w:line="360" w:lineRule="auto"/>
+        <w:ind w:left="0" w:firstLine="851"/>
+        <w:jc w:val="both"/>
+        <w:rPr>
+          <w:rFonts w:ascii="Arial" w:hAnsi="Arial" w:cs="Arial"/>
+        </w:rPr>
+      </w:pPr>
+    </w:p>
+    <w:p>
+      <w:pPr>
+        <w:pStyle w:val="PargrafodaLista"/>
+        <w:spacing w:after="0" w:line="360" w:lineRule="auto"/>
+        <w:ind w:left="0" w:firstLine="851"/>
+        <w:jc w:val="both"/>
+        <w:rPr>
+          <w:rFonts w:ascii="Arial" w:hAnsi="Arial" w:cs="Arial"/>
+        </w:rPr>
+      </w:pPr>
+    </w:p>
+    <w:p>
+      <w:pPr>
+        <w:pStyle w:val="PargrafodaLista"/>
+        <w:spacing w:after="0" w:line="360" w:lineRule="auto"/>
+        <w:ind w:left="0" w:firstLine="851"/>
+        <w:jc w:val="both"/>
+        <w:rPr>
+          <w:rFonts w:ascii="Arial" w:hAnsi="Arial" w:cs="Arial"/>
+        </w:rPr>
+      </w:pPr>
+    </w:p>
+    <w:p>
+      <w:pPr>
+        <w:pStyle w:val="PargrafodaLista"/>
+        <w:spacing w:after="0" w:line="360" w:lineRule="auto"/>
+        <w:ind w:left="0" w:firstLine="851"/>
+        <w:jc w:val="both"/>
+        <w:rPr>
+          <w:rFonts w:ascii="Arial" w:hAnsi="Arial" w:cs="Arial"/>
+        </w:rPr>
+      </w:pPr>
+    </w:p>
+    <w:p>
+      <w:pPr>
+        <w:pStyle w:val="PargrafodaLista"/>
+        <w:spacing w:after="0" w:line="360" w:lineRule="auto"/>
+        <w:ind w:left="0" w:firstLine="851"/>
+        <w:jc w:val="both"/>
+        <w:rPr>
+          <w:rFonts w:ascii="Arial" w:hAnsi="Arial" w:cs="Arial"/>
+        </w:rPr>
+      </w:pPr>
+    </w:p>
+    <w:p>
+      <w:pPr>
+        <w:pStyle w:val="PargrafodaLista"/>
+        <w:spacing w:after="0" w:line="360" w:lineRule="auto"/>
+        <w:ind w:left="0" w:firstLine="851"/>
+        <w:jc w:val="both"/>
+        <w:rPr>
+          <w:rFonts w:ascii="Arial" w:hAnsi="Arial" w:cs="Arial"/>
+        </w:rPr>
+      </w:pPr>
+    </w:p>
+    <w:p>
+      <w:pPr>
+        <w:pStyle w:val="PargrafodaLista"/>
+        <w:spacing w:after="0" w:line="360" w:lineRule="auto"/>
+        <w:ind w:left="0" w:firstLine="851"/>
+        <w:jc w:val="both"/>
+        <w:rPr>
+          <w:rFonts w:ascii="Arial" w:hAnsi="Arial" w:cs="Arial"/>
+        </w:rPr>
+      </w:pPr>
+    </w:p>
+    <w:p>
+      <w:pPr>
+        <w:pStyle w:val="PargrafodaLista"/>
+        <w:spacing w:after="0" w:line="360" w:lineRule="auto"/>
+        <w:ind w:left="0" w:firstLine="851"/>
+        <w:jc w:val="both"/>
+        <w:rPr>
+          <w:rFonts w:ascii="Arial" w:hAnsi="Arial" w:cs="Arial"/>
+        </w:rPr>
+      </w:pPr>
+    </w:p>
+    <w:p>
+      <w:pPr>
+        <w:pStyle w:val="PargrafodaLista"/>
+        <w:spacing w:after="0" w:line="360" w:lineRule="auto"/>
+        <w:ind w:left="0" w:firstLine="851"/>
+        <w:jc w:val="both"/>
+        <w:rPr>
+          <w:rFonts w:ascii="Arial" w:hAnsi="Arial" w:cs="Arial"/>
+        </w:rPr>
+      </w:pPr>
+    </w:p>
+    <w:p>
+      <w:pPr>
+        <w:pStyle w:val="PargrafodaLista"/>
+        <w:spacing w:after="0" w:line="360" w:lineRule="auto"/>
+        <w:ind w:left="0" w:firstLine="851"/>
+        <w:jc w:val="both"/>
+        <w:rPr>
+          <w:rFonts w:ascii="Arial" w:hAnsi="Arial" w:cs="Arial"/>
+        </w:rPr>
+      </w:pPr>
+    </w:p>
+    <w:p>
+      <w:pPr>
+        <w:pStyle w:val="PargrafodaLista"/>
+        <w:spacing w:after="0" w:line="360" w:lineRule="auto"/>
+        <w:ind w:left="0" w:firstLine="851"/>
+        <w:jc w:val="both"/>
+        <w:rPr>
+          <w:rFonts w:ascii="Arial" w:hAnsi="Arial" w:cs="Arial"/>
+        </w:rPr>
+      </w:pPr>
+    </w:p>
+    <w:p>
+      <w:pPr>
+        <w:pStyle w:val="PargrafodaLista"/>
+        <w:spacing w:after="0" w:line="360" w:lineRule="auto"/>
+        <w:ind w:left="0" w:firstLine="851"/>
+        <w:jc w:val="both"/>
+        <w:rPr>
+          <w:rFonts w:ascii="Arial" w:hAnsi="Arial" w:cs="Arial"/>
+        </w:rPr>
+      </w:pPr>
+    </w:p>
+    <w:p>
+      <w:pPr>
+        <w:pStyle w:val="PargrafodaLista"/>
+        <w:spacing w:after="0" w:line="360" w:lineRule="auto"/>
+        <w:ind w:left="0" w:firstLine="851"/>
+        <w:jc w:val="both"/>
+        <w:rPr>
+          <w:rFonts w:ascii="Arial" w:hAnsi="Arial" w:cs="Arial"/>
+        </w:rPr>
+      </w:pPr>
+    </w:p>
+    <w:p>
+      <w:pPr>
+        <w:pStyle w:val="PargrafodaLista"/>
+        <w:spacing w:after="0" w:line="360" w:lineRule="auto"/>
+        <w:ind w:left="0" w:firstLine="851"/>
+        <w:jc w:val="both"/>
+        <w:rPr>
+          <w:rFonts w:ascii="Arial" w:hAnsi="Arial" w:cs="Arial"/>
+        </w:rPr>
+      </w:pPr>
+    </w:p>
+    <w:p>
+      <w:pPr>
+        <w:pStyle w:val="PargrafodaLista"/>
+        <w:spacing w:after="0" w:line="360" w:lineRule="auto"/>
+        <w:ind w:left="0" w:firstLine="851"/>
+        <w:jc w:val="both"/>
+        <w:rPr>
+          <w:rFonts w:ascii="Arial" w:hAnsi="Arial" w:cs="Arial"/>
+        </w:rPr>
+      </w:pPr>
+    </w:p>
+    <w:p>
+      <w:pPr>
+        <w:pStyle w:val="PargrafodaLista"/>
+        <w:spacing w:after="0" w:line="360" w:lineRule="auto"/>
+        <w:ind w:left="0" w:firstLine="851"/>
+        <w:jc w:val="both"/>
+        <w:rPr>
+          <w:rFonts w:ascii="Arial" w:hAnsi="Arial" w:cs="Arial"/>
+        </w:rPr>
+      </w:pPr>
+    </w:p>
+    <w:p>
+      <w:pPr>
+        <w:pStyle w:val="PargrafodaLista"/>
+        <w:spacing w:after="0" w:line="360" w:lineRule="auto"/>
+        <w:ind w:left="0" w:firstLine="851"/>
+        <w:jc w:val="both"/>
+        <w:rPr>
+          <w:rFonts w:ascii="Arial" w:hAnsi="Arial" w:cs="Arial"/>
+        </w:rPr>
+      </w:pPr>
+    </w:p>
+    <w:p>
+      <w:pPr>
+        <w:pStyle w:val="PargrafodaLista"/>
+        <w:spacing w:after="0" w:line="360" w:lineRule="auto"/>
+        <w:ind w:left="0" w:firstLine="851"/>
+        <w:jc w:val="both"/>
+        <w:rPr>
+          <w:rFonts w:ascii="Arial" w:hAnsi="Arial" w:cs="Arial"/>
+        </w:rPr>
+      </w:pPr>
+    </w:p>
+    <w:p>
+      <w:pPr>
+        <w:pStyle w:val="PargrafodaLista"/>
+        <w:spacing w:after="0" w:line="360" w:lineRule="auto"/>
+        <w:ind w:left="0" w:firstLine="851"/>
+        <w:jc w:val="both"/>
+        <w:rPr>
+          <w:rFonts w:ascii="Arial" w:hAnsi="Arial" w:cs="Arial"/>
+        </w:rPr>
+      </w:pPr>
+    </w:p>
+    <w:p>
+      <w:pPr>
+        <w:pStyle w:val="PargrafodaLista"/>
+        <w:spacing w:after="0" w:line="360" w:lineRule="auto"/>
+        <w:ind w:left="0" w:firstLine="851"/>
+        <w:jc w:val="both"/>
+        <w:rPr>
+          <w:rFonts w:ascii="Arial" w:hAnsi="Arial" w:cs="Arial"/>
+        </w:rPr>
+      </w:pPr>
+    </w:p>
+    <w:p>
+      <w:pPr>
+        <w:pStyle w:val="PargrafodaLista"/>
+        <w:spacing w:after="0" w:line="360" w:lineRule="auto"/>
+        <w:ind w:left="0" w:firstLine="851"/>
+        <w:jc w:val="both"/>
+        <w:rPr>
+          <w:rFonts w:ascii="Arial" w:hAnsi="Arial" w:cs="Arial"/>
+        </w:rPr>
+      </w:pPr>
+    </w:p>
+    <w:p>
+      <w:pPr>
+        <w:pStyle w:val="PargrafodaLista"/>
+        <w:spacing w:after="0" w:line="360" w:lineRule="auto"/>
+        <w:ind w:left="0" w:firstLine="851"/>
+        <w:jc w:val="both"/>
+        <w:rPr>
+          <w:rFonts w:ascii="Arial" w:hAnsi="Arial" w:cs="Arial"/>
+        </w:rPr>
+      </w:pPr>
+    </w:p>
+    <w:p>
+      <w:pPr>
+        <w:pStyle w:val="PargrafodaLista"/>
+        <w:spacing w:after="0" w:line="360" w:lineRule="auto"/>
+        <w:ind w:left="0" w:firstLine="851"/>
+        <w:jc w:val="both"/>
+        <w:rPr>
+          <w:rFonts w:ascii="Arial" w:hAnsi="Arial" w:cs="Arial"/>
+        </w:rPr>
+      </w:pPr>
+    </w:p>
+    <w:p>
+      <w:pPr>
+        <w:pStyle w:val="PargrafodaLista"/>
+        <w:spacing w:after="0" w:line="360" w:lineRule="auto"/>
+        <w:ind w:left="0" w:firstLine="851"/>
+        <w:jc w:val="both"/>
+        <w:rPr>
+          <w:rFonts w:ascii="Arial" w:hAnsi="Arial" w:cs="Arial"/>
+        </w:rPr>
+      </w:pPr>
+    </w:p>
+    <w:p>
+      <w:pPr>
+        <w:pStyle w:val="PargrafodaLista"/>
+        <w:spacing w:after="0" w:line="360" w:lineRule="auto"/>
+        <w:ind w:left="0" w:firstLine="851"/>
+        <w:jc w:val="both"/>
+        <w:rPr>
+          <w:rFonts w:ascii="Arial" w:hAnsi="Arial" w:cs="Arial"/>
+        </w:rPr>
+      </w:pPr>
+    </w:p>
+    <w:p>
+      <w:pPr>
+        <w:suppressAutoHyphens/>
+        <w:spacing w:after="0" w:line="360" w:lineRule="auto"/>
+        <w:jc w:val="center"/>
+        <w:rPr>
+          <w:rFonts w:ascii="Arial" w:eastAsia="Times New Roman" w:hAnsi="Arial" w:cs="Times New Roman"/>
+          <w:b/>
+          <w:sz w:val="28"/>
+          <w:szCs w:val="28"/>
+          <w:lang w:eastAsia="ar-SA"/>
+        </w:rPr>
+      </w:pPr>
+      <w:r>
+        <w:rPr>
+          <w:rFonts w:ascii="Arial" w:eastAsia="Times New Roman" w:hAnsi="Arial" w:cs="Times New Roman"/>
+          <w:b/>
+          <w:sz w:val="28"/>
+          <w:szCs w:val="28"/>
+          <w:lang w:eastAsia="ar-SA"/>
+        </w:rPr>
+        <w:t>REFER</w:t>
+      </w:r>
+      <w:r>
+        <w:rPr>
+          <w:rFonts w:ascii="Arial" w:eastAsia="Times New Roman" w:hAnsi="Arial" w:cs="Times New Roman"/>
+          <w:b/>
+          <w:sz w:val="28"/>
+          <w:szCs w:val="28"/>
+          <w:lang w:eastAsia="ar-SA"/>
+        </w:rPr>
+        <w:t>Ê</w:t>
+      </w:r>
+      <w:r>
+        <w:rPr>
+          <w:rFonts w:ascii="Arial" w:eastAsia="Times New Roman" w:hAnsi="Arial" w:cs="Times New Roman"/>
+          <w:b/>
+          <w:sz w:val="28"/>
+          <w:szCs w:val="28"/>
+          <w:lang w:eastAsia="ar-SA"/>
+        </w:rPr>
+        <w:t>NCIAS</w:t>
+      </w:r>
+    </w:p>
+    <w:p>
+      <w:pPr>
+        <w:suppressAutoHyphens/>
+        <w:spacing w:after="0" w:line="276" w:lineRule="auto"/>
+        <w:rPr>
+          <w:rFonts w:ascii="Arial" w:eastAsia="Times New Roman" w:hAnsi="Arial" w:cs="Times New Roman"/>
+          <w:b/>
+          <w:sz w:val="28"/>
+          <w:szCs w:val="28"/>
+          <w:lang w:eastAsia="ar-SA"/>
+        </w:rPr>
+      </w:pPr>
+    </w:p>
+    <w:p>
+      <w:pPr>
+        <w:pStyle w:val="SemEspaamento"/>
+        <w:jc w:val="both"/>
+        <w:rPr>
+          <w:rFonts w:ascii="Arial" w:hAnsi="Arial" w:cs="Arial"/>
+          <w:sz w:val="24"/>
+          <w:szCs w:val="24"/>
+        </w:rPr>
+      </w:pPr>
+      <w:r>
+        <w:rPr>
+          <w:rFonts w:ascii="Arial" w:hAnsi="Arial" w:cs="Arial"/>
+          <w:sz w:val="24"/>
+          <w:szCs w:val="24"/>
+        </w:rPr>
+        <w:t xml:space="preserve">ANDRADE, J. G.; TIAGO, R. A. </w:t>
+      </w:r>
+      <w:r>
+        <w:rPr>
+          <w:rFonts w:ascii="Arial" w:hAnsi="Arial" w:cs="Arial"/>
+          <w:b/>
+          <w:sz w:val="24"/>
+          <w:szCs w:val="24"/>
+        </w:rPr>
+        <w:t>A busca: alcance sucesso profissional transformando sua vida pessoal.</w:t>
+      </w:r>
+      <w:r>
+        <w:rPr>
+          <w:rFonts w:ascii="Arial" w:hAnsi="Arial" w:cs="Arial"/>
+          <w:sz w:val="24"/>
+          <w:szCs w:val="24"/>
+        </w:rPr>
+        <w:t xml:space="preserve"> Barra Bonita: Solidum, 2006.</w:t>
+      </w:r>
+    </w:p>
+    <w:p>
+      <w:pPr>
+        <w:pStyle w:val="SemEspaamento"/>
+        <w:jc w:val="both"/>
+        <w:rPr>
+          <w:rFonts w:ascii="Arial" w:hAnsi="Arial" w:cs="Arial"/>
+          <w:sz w:val="24"/>
+          <w:szCs w:val="24"/>
+        </w:rPr>
+      </w:pPr>
+    </w:p>
+    <w:p>
+      <w:pPr>
+        <w:pStyle w:val="SemEspaamento"/>
+        <w:jc w:val="both"/>
+        <w:rPr>
+          <w:rFonts w:ascii="Arial" w:hAnsi="Arial" w:cs="Arial"/>
+          <w:sz w:val="24"/>
+          <w:szCs w:val="24"/>
+        </w:rPr>
+      </w:pPr>
+    </w:p>
     <w:sectPr>
       <w:pgSz w:w="11906" w:h="16838"/>
-      <w:pgMar w:top="1418" w:right="1134" w:bottom="1418" w:left="1701" w:header="709" w:footer="709" w:gutter="0"/>
+      <w:pgMar w:top="1701" w:right="1134" w:bottom="1134" w:left="1701" w:header="709" w:footer="709" w:gutter="0"/>
       <w:cols w:space="708"/>
       <w:docGrid w:linePitch="360"/>
     </w:sectPr>
@@ -2326,14 +2803,14 @@
   <w:abstractNum w:abstractNumId="5" w15:restartNumberingAfterBreak="0">
     <w:nsid w:val="409962F3"/>
     <w:multiLevelType w:val="multilevel"/>
-    <w:tmpl w:val="A2DA1C18"/>
+    <w:tmpl w:val="1554AC88"/>
     <w:lvl w:ilvl="0">
       <w:start w:val="1"/>
       <w:numFmt w:val="decimal"/>
-      <w:lvlText w:val="%1."/>
-      <w:lvlJc w:val="left"/>
-      <w:pPr>
-        <w:ind w:left="720" w:hanging="360"/>
+      <w:lvlText w:val="%1"/>
+      <w:lvlJc w:val="left"/>
+      <w:pPr>
+        <w:ind w:left="0" w:firstLine="0"/>
       </w:pPr>
       <w:rPr>
         <w:rFonts w:hint="default"/>
@@ -2346,7 +2823,7 @@
       <w:lvlText w:val="%1.%2."/>
       <w:lvlJc w:val="left"/>
       <w:pPr>
-        <w:ind w:left="1080" w:hanging="720"/>
+        <w:ind w:left="357" w:firstLine="0"/>
       </w:pPr>
       <w:rPr>
         <w:rFonts w:hint="default"/>
@@ -2360,7 +2837,7 @@
       <w:lvlText w:val="%1.%2.%3."/>
       <w:lvlJc w:val="left"/>
       <w:pPr>
-        <w:ind w:left="1080" w:hanging="720"/>
+        <w:ind w:left="714" w:firstLine="0"/>
       </w:pPr>
       <w:rPr>
         <w:rFonts w:hint="default"/>
@@ -2373,7 +2850,7 @@
       <w:lvlText w:val="%1.%2.%3.%4."/>
       <w:lvlJc w:val="left"/>
       <w:pPr>
-        <w:ind w:left="1440" w:hanging="1080"/>
+        <w:ind w:left="1071" w:firstLine="0"/>
       </w:pPr>
       <w:rPr>
         <w:rFonts w:hint="default"/>
@@ -2386,7 +2863,7 @@
       <w:lvlText w:val="%1.%2.%3.%4.%5."/>
       <w:lvlJc w:val="left"/>
       <w:pPr>
-        <w:ind w:left="1440" w:hanging="1080"/>
+        <w:ind w:left="1428" w:firstLine="0"/>
       </w:pPr>
       <w:rPr>
         <w:rFonts w:hint="default"/>
@@ -2399,7 +2876,7 @@
       <w:lvlText w:val="%1.%2.%3.%4.%5.%6."/>
       <w:lvlJc w:val="left"/>
       <w:pPr>
-        <w:ind w:left="1800" w:hanging="1440"/>
+        <w:ind w:left="1785" w:firstLine="0"/>
       </w:pPr>
       <w:rPr>
         <w:rFonts w:hint="default"/>
@@ -2412,7 +2889,7 @@
       <w:lvlText w:val="%1.%2.%3.%4.%5.%6.%7."/>
       <w:lvlJc w:val="left"/>
       <w:pPr>
-        <w:ind w:left="1800" w:hanging="1440"/>
+        <w:ind w:left="2142" w:firstLine="0"/>
       </w:pPr>
       <w:rPr>
         <w:rFonts w:hint="default"/>
@@ -2425,7 +2902,7 @@
       <w:lvlText w:val="%1.%2.%3.%4.%5.%6.%7.%8."/>
       <w:lvlJc w:val="left"/>
       <w:pPr>
-        <w:ind w:left="2160" w:hanging="1800"/>
+        <w:ind w:left="2499" w:firstLine="0"/>
       </w:pPr>
       <w:rPr>
         <w:rFonts w:hint="default"/>
@@ -2438,7 +2915,7 @@
       <w:lvlText w:val="%1.%2.%3.%4.%5.%6.%7.%8.%9."/>
       <w:lvlJc w:val="left"/>
       <w:pPr>
-        <w:ind w:left="2160" w:hanging="1800"/>
+        <w:ind w:left="2856" w:firstLine="0"/>
       </w:pPr>
       <w:rPr>
         <w:rFonts w:hint="default"/>
@@ -3613,6 +4090,18 @@
       <w:lang w:eastAsia="pt-BR"/>
     </w:rPr>
   </w:style>
+  <w:style w:type="paragraph" w:styleId="SemEspaamento">
+    <w:name w:val="No Spacing"/>
+    <w:uiPriority w:val="1"/>
+    <w:qFormat/>
+    <w:rsid w:val="00997FDC"/>
+    <w:pPr>
+      <w:spacing w:after="0" w:line="240" w:lineRule="auto"/>
+    </w:pPr>
+    <w:rPr>
+      <w:rFonts w:ascii="Calibri" w:eastAsia="Calibri" w:hAnsi="Calibri" w:cs="Times New Roman"/>
+    </w:rPr>
+  </w:style>
 </w:styles>
 </file>
 

</xml_diff>

<commit_message>
2.2 Tomada de decisão
Os fatores de tempo que afetam a tomada de decisão.
</commit_message>
<xml_diff>
--- a/Projeto TG TimeSheet.docx
+++ b/Projeto TG TimeSheet.docx
@@ -73,7 +73,21 @@
           <w:rFonts w:ascii="Arial" w:hAnsi="Arial" w:cs="Arial"/>
           <w:b/>
         </w:rPr>
-        <w:t xml:space="preserve"> NO DESENVOLVIMENTO DE SOFTWARE.</w:t>
+        <w:t xml:space="preserve"> </w:t>
+      </w:r>
+      <w:r>
+        <w:rPr>
+          <w:rFonts w:ascii="Arial" w:hAnsi="Arial" w:cs="Arial"/>
+          <w:b/>
+        </w:rPr>
+        <w:t>NA ROTINA CORPORATIVA</w:t>
+      </w:r>
+      <w:r>
+        <w:rPr>
+          <w:rFonts w:ascii="Arial" w:hAnsi="Arial" w:cs="Arial"/>
+          <w:b/>
+        </w:rPr>
+        <w:t>.</w:t>
       </w:r>
     </w:p>
     <w:p>
@@ -154,7 +168,13 @@
         <w:rPr>
           <w:rFonts w:ascii="Arial" w:hAnsi="Arial" w:cs="Arial"/>
         </w:rPr>
-        <w:t>Assertividade na previsão de entregas.</w:t>
+        <w:t>A administração do tempo no alcance de resultados</w:t>
+      </w:r>
+      <w:r>
+        <w:rPr>
+          <w:rFonts w:ascii="Arial" w:hAnsi="Arial" w:cs="Arial"/>
+        </w:rPr>
+        <w:t>.</w:t>
       </w:r>
     </w:p>
     <w:p>
@@ -173,25 +193,7 @@
         <w:rPr>
           <w:rFonts w:ascii="Arial" w:hAnsi="Arial" w:cs="Arial"/>
         </w:rPr>
-        <w:t>A importânc</w:t>
-      </w:r>
-      <w:r>
-        <w:rPr>
-          <w:rFonts w:ascii="Arial" w:hAnsi="Arial" w:cs="Arial"/>
-        </w:rPr>
-        <w:t xml:space="preserve">ia de registrar </w:t>
-      </w:r>
-      <w:r>
-        <w:rPr>
-          <w:rFonts w:ascii="Arial" w:hAnsi="Arial" w:cs="Arial"/>
-        </w:rPr>
-        <w:t>os imprevistos</w:t>
-      </w:r>
-      <w:r>
-        <w:rPr>
-          <w:rFonts w:ascii="Arial" w:hAnsi="Arial" w:cs="Arial"/>
-        </w:rPr>
-        <w:t>.</w:t>
+        <w:t>Gestão do tempo para melhoria da produtividade.</w:t>
       </w:r>
     </w:p>
     <w:p>
@@ -593,16 +595,8 @@
         <w:rPr>
           <w:rFonts w:ascii="Arial" w:hAnsi="Arial" w:cs="Arial"/>
         </w:rPr>
-        <w:t xml:space="preserve">Metodologia </w:t>
-      </w:r>
-      <w:proofErr w:type="spellStart"/>
-      <w:r>
-        <w:rPr>
-          <w:rFonts w:ascii="Arial" w:hAnsi="Arial" w:cs="Arial"/>
-        </w:rPr>
-        <w:t>Agil</w:t>
-      </w:r>
-      <w:proofErr w:type="spellEnd"/>
+        <w:t>Metodologia Agil</w:t>
+      </w:r>
     </w:p>
     <w:p>
       <w:pPr>
@@ -645,16 +639,8 @@
         <w:rPr>
           <w:rFonts w:ascii="Arial" w:hAnsi="Arial" w:cs="Arial"/>
         </w:rPr>
-        <w:t xml:space="preserve">Metodologia </w:t>
-      </w:r>
-      <w:proofErr w:type="spellStart"/>
-      <w:r>
-        <w:rPr>
-          <w:rFonts w:ascii="Arial" w:hAnsi="Arial" w:cs="Arial"/>
-        </w:rPr>
-        <w:t>Scrum</w:t>
-      </w:r>
-      <w:proofErr w:type="spellEnd"/>
+        <w:t>Metodologia Scrum</w:t>
+      </w:r>
     </w:p>
     <w:p>
       <w:pPr>
@@ -706,7 +692,6 @@
           <w:rFonts w:ascii="Arial" w:hAnsi="Arial" w:cs="Arial"/>
         </w:rPr>
       </w:pPr>
-      <w:proofErr w:type="spellStart"/>
       <w:r>
         <w:rPr>
           <w:rFonts w:ascii="Arial" w:hAnsi="Arial" w:cs="Arial"/>
@@ -726,7 +711,6 @@
         </w:rPr>
         <w:t>’s</w:t>
       </w:r>
-      <w:proofErr w:type="spellEnd"/>
     </w:p>
     <w:p>
       <w:pPr>
@@ -1129,21 +1113,7 @@
         <w:rPr>
           <w:rFonts w:ascii="Arial" w:hAnsi="Arial" w:cs="Arial"/>
         </w:rPr>
-        <w:t>Modelo TG (</w:t>
-      </w:r>
-      <w:proofErr w:type="spellStart"/>
-      <w:r>
-        <w:rPr>
-          <w:rFonts w:ascii="Arial" w:hAnsi="Arial" w:cs="Arial"/>
-        </w:rPr>
-        <w:t>docx</w:t>
-      </w:r>
-      <w:proofErr w:type="spellEnd"/>
-      <w:r>
-        <w:rPr>
-          <w:rFonts w:ascii="Arial" w:hAnsi="Arial" w:cs="Arial"/>
-        </w:rPr>
-        <w:t>)</w:t>
+        <w:t>Modelo TG (docx)</w:t>
       </w:r>
     </w:p>
     <w:p>
@@ -1157,21 +1127,7 @@
         <w:rPr>
           <w:rFonts w:ascii="Arial" w:hAnsi="Arial" w:cs="Arial"/>
         </w:rPr>
-        <w:t>Modelo TG (</w:t>
-      </w:r>
-      <w:proofErr w:type="spellStart"/>
-      <w:r>
-        <w:rPr>
-          <w:rFonts w:ascii="Arial" w:hAnsi="Arial" w:cs="Arial"/>
-        </w:rPr>
-        <w:t>pdf</w:t>
-      </w:r>
-      <w:proofErr w:type="spellEnd"/>
-      <w:r>
-        <w:rPr>
-          <w:rFonts w:ascii="Arial" w:hAnsi="Arial" w:cs="Arial"/>
-        </w:rPr>
-        <w:t>)</w:t>
+        <w:t>Modelo TG (pdf)</w:t>
       </w:r>
     </w:p>
     <w:p>
@@ -1684,7 +1640,7 @@
           <w:lang w:eastAsia="ar-SA"/>
         </w:rPr>
         <w:lastRenderedPageBreak/>
-        <w:t xml:space="preserve">2 </w:t>
+        <w:t>2 GESTAO DO TEMPO N</w:t>
       </w:r>
       <w:r>
         <w:rPr>
@@ -1694,7 +1650,17 @@
           <w:szCs w:val="24"/>
           <w:lang w:eastAsia="ar-SA"/>
         </w:rPr>
-        <w:t>GESTAO DO TEMPO NO DESENVOLVIMENTO DE SOFTWARE.</w:t>
+        <w:t>A ROTINA CORPORATIVA</w:t>
+      </w:r>
+      <w:r>
+        <w:rPr>
+          <w:rFonts w:ascii="Arial" w:eastAsia="Times New Roman" w:hAnsi="Arial" w:cs="Times New Roman"/>
+          <w:b/>
+          <w:sz w:val="24"/>
+          <w:szCs w:val="24"/>
+          <w:lang w:eastAsia="ar-SA"/>
+        </w:rPr>
+        <w:t>.</w:t>
       </w:r>
     </w:p>
     <w:p>
@@ -1714,7 +1680,7 @@
     <w:p>
       <w:pPr>
         <w:spacing w:after="0" w:line="360" w:lineRule="auto"/>
-        <w:ind w:firstLine="851"/>
+        <w:ind w:firstLine="709"/>
         <w:jc w:val="both"/>
         <w:rPr>
           <w:rFonts w:ascii="Arial" w:hAnsi="Arial" w:cs="Arial"/>
@@ -1736,7 +1702,7 @@
           <w:sz w:val="24"/>
           <w:szCs w:val="24"/>
         </w:rPr>
-        <w:t>a</w:t>
+        <w:t>a importância do</w:t>
       </w:r>
       <w:r>
         <w:rPr>
@@ -1752,22 +1718,6 @@
           <w:sz w:val="24"/>
           <w:szCs w:val="24"/>
         </w:rPr>
-        <w:t>gestão do tempo no desenvolvimento de software, a importância do</w:t>
-      </w:r>
-      <w:r>
-        <w:rPr>
-          <w:rFonts w:ascii="Arial" w:hAnsi="Arial" w:cs="Arial"/>
-          <w:sz w:val="24"/>
-          <w:szCs w:val="24"/>
-        </w:rPr>
-        <w:t xml:space="preserve"> </w:t>
-      </w:r>
-      <w:r>
-        <w:rPr>
-          <w:rFonts w:ascii="Arial" w:hAnsi="Arial" w:cs="Arial"/>
-          <w:sz w:val="24"/>
-          <w:szCs w:val="24"/>
-        </w:rPr>
         <w:t>gerenciamento do tempo</w:t>
       </w:r>
       <w:r>
@@ -1808,23 +1758,23 @@
           <w:sz w:val="24"/>
           <w:szCs w:val="24"/>
         </w:rPr>
-        <w:t xml:space="preserve">assertividade na previsão de horas e </w:t>
-      </w:r>
-      <w:r>
-        <w:rPr>
-          <w:rFonts w:ascii="Arial" w:hAnsi="Arial" w:cs="Arial"/>
-          <w:sz w:val="24"/>
-          <w:szCs w:val="24"/>
-        </w:rPr>
-        <w:t>o registro de possíveis imprevistos que ocorrem durante a execução dos projetos</w:t>
-      </w:r>
-      <w:r>
-        <w:rPr>
-          <w:rFonts w:ascii="Arial" w:hAnsi="Arial" w:cs="Arial"/>
-          <w:sz w:val="24"/>
-          <w:szCs w:val="24"/>
-        </w:rPr>
-        <w:t>.</w:t>
+        <w:t>administração do tempo no alcance de resultados</w:t>
+      </w:r>
+      <w:r>
+        <w:rPr>
+          <w:rFonts w:ascii="Arial" w:hAnsi="Arial" w:cs="Arial"/>
+          <w:sz w:val="24"/>
+          <w:szCs w:val="24"/>
+        </w:rPr>
+        <w:t xml:space="preserve"> e </w:t>
+      </w:r>
+      <w:r>
+        <w:rPr>
+          <w:rFonts w:ascii="Arial" w:hAnsi="Arial" w:cs="Arial"/>
+          <w:sz w:val="24"/>
+          <w:szCs w:val="24"/>
+        </w:rPr>
+        <w:t>a gestão do tempo para melhoria da produtividade.</w:t>
       </w:r>
     </w:p>
     <w:p>
@@ -1867,9 +1817,567 @@
     </w:p>
     <w:p>
       <w:pPr>
-        <w:suppressAutoHyphens/>
+        <w:spacing w:after="0" w:line="360" w:lineRule="auto"/>
+        <w:ind w:firstLine="709"/>
+        <w:jc w:val="both"/>
+        <w:rPr>
+          <w:rFonts w:ascii="Arial" w:hAnsi="Arial" w:cs="Arial"/>
+          <w:sz w:val="24"/>
+          <w:szCs w:val="24"/>
+        </w:rPr>
+      </w:pPr>
+    </w:p>
+    <w:p>
+      <w:pPr>
+        <w:spacing w:after="0" w:line="360" w:lineRule="auto"/>
+        <w:ind w:firstLine="709"/>
+        <w:jc w:val="both"/>
+        <w:rPr>
+          <w:rFonts w:ascii="Arial" w:hAnsi="Arial" w:cs="Arial"/>
+          <w:sz w:val="24"/>
+          <w:szCs w:val="24"/>
+        </w:rPr>
+      </w:pPr>
+      <w:r>
+        <w:rPr>
+          <w:rFonts w:ascii="Arial" w:hAnsi="Arial" w:cs="Arial"/>
+          <w:sz w:val="24"/>
+          <w:szCs w:val="24"/>
+        </w:rPr>
+        <w:t>De acordo com</w:t>
+      </w:r>
+      <w:r>
+        <w:rPr>
+          <w:rFonts w:ascii="Arial" w:hAnsi="Arial" w:cs="Arial"/>
+          <w:sz w:val="24"/>
+          <w:szCs w:val="24"/>
+        </w:rPr>
+        <w:t xml:space="preserve"> Andrade e Tiago (2006, p. 117) “Administrar o Tempo é força</w:t>
+      </w:r>
+      <w:r>
+        <w:rPr>
+          <w:rFonts w:ascii="Arial" w:hAnsi="Arial" w:cs="Arial"/>
+          <w:sz w:val="24"/>
+          <w:szCs w:val="24"/>
+        </w:rPr>
+        <w:t xml:space="preserve"> de expressão, porque o tempo é sempre igual. Uma hora tem sempre 60 minutos e um minuto sempre 60 segundos. [...] A diferença é de como cada um aproveita este tempo”.</w:t>
+      </w:r>
+    </w:p>
+    <w:p>
+      <w:pPr>
+        <w:spacing w:after="0" w:line="360" w:lineRule="auto"/>
+        <w:ind w:firstLine="709"/>
+        <w:jc w:val="both"/>
+        <w:rPr>
+          <w:rFonts w:ascii="Arial" w:hAnsi="Arial" w:cs="Arial"/>
+          <w:sz w:val="24"/>
+          <w:szCs w:val="24"/>
+        </w:rPr>
+      </w:pPr>
+      <w:r>
+        <w:rPr>
+          <w:rFonts w:ascii="Arial" w:hAnsi="Arial" w:cs="Arial"/>
+          <w:sz w:val="24"/>
+          <w:szCs w:val="24"/>
+        </w:rPr>
+        <w:t>Segundo Chaves (1992) a gestão do tempo baseia-se na forma de como o mesmo é utilizado considerando as atividades importantes e com prioridade</w:t>
+      </w:r>
+      <w:r>
+        <w:rPr>
+          <w:rFonts w:ascii="Arial" w:hAnsi="Arial" w:cs="Arial"/>
+          <w:sz w:val="24"/>
+          <w:szCs w:val="24"/>
+        </w:rPr>
+        <w:t xml:space="preserve">, </w:t>
+      </w:r>
+      <w:r>
+        <w:rPr>
+          <w:rFonts w:ascii="Arial" w:hAnsi="Arial" w:cs="Arial"/>
+          <w:sz w:val="24"/>
+          <w:szCs w:val="24"/>
+        </w:rPr>
+        <w:t xml:space="preserve">nesse contexto a gestão </w:t>
+      </w:r>
+      <w:r>
+        <w:rPr>
+          <w:rFonts w:ascii="Arial" w:hAnsi="Arial" w:cs="Arial"/>
+          <w:sz w:val="24"/>
+          <w:szCs w:val="24"/>
+        </w:rPr>
+        <w:t>do tempo depende da definição das</w:t>
+      </w:r>
+      <w:r>
+        <w:rPr>
+          <w:rFonts w:ascii="Arial" w:hAnsi="Arial" w:cs="Arial"/>
+          <w:sz w:val="24"/>
+          <w:szCs w:val="24"/>
+        </w:rPr>
+        <w:t xml:space="preserve"> atividades </w:t>
+      </w:r>
+      <w:r>
+        <w:rPr>
+          <w:rFonts w:ascii="Arial" w:hAnsi="Arial" w:cs="Arial"/>
+          <w:sz w:val="24"/>
+          <w:szCs w:val="24"/>
+        </w:rPr>
+        <w:t xml:space="preserve">a serem realizadas </w:t>
+      </w:r>
+      <w:r>
+        <w:rPr>
+          <w:rFonts w:ascii="Arial" w:hAnsi="Arial" w:cs="Arial"/>
+          <w:sz w:val="24"/>
+          <w:szCs w:val="24"/>
+        </w:rPr>
+        <w:t xml:space="preserve">com grau de importância e prioridade, </w:t>
+      </w:r>
+      <w:r>
+        <w:rPr>
+          <w:rFonts w:ascii="Arial" w:hAnsi="Arial" w:cs="Arial"/>
+          <w:sz w:val="24"/>
+          <w:szCs w:val="24"/>
+        </w:rPr>
+        <w:t>somente após</w:t>
+      </w:r>
+      <w:r>
+        <w:rPr>
+          <w:rFonts w:ascii="Arial" w:hAnsi="Arial" w:cs="Arial"/>
+          <w:sz w:val="24"/>
+          <w:szCs w:val="24"/>
+        </w:rPr>
+        <w:t xml:space="preserve"> essa etapa será possível </w:t>
+      </w:r>
+      <w:r>
+        <w:rPr>
+          <w:rFonts w:ascii="Arial" w:hAnsi="Arial" w:cs="Arial"/>
+          <w:sz w:val="24"/>
+          <w:szCs w:val="24"/>
+        </w:rPr>
+        <w:t xml:space="preserve">avaliar se </w:t>
+      </w:r>
+      <w:r>
+        <w:rPr>
+          <w:rFonts w:ascii="Arial" w:hAnsi="Arial" w:cs="Arial"/>
+          <w:sz w:val="24"/>
+          <w:szCs w:val="24"/>
+        </w:rPr>
+        <w:t>esta ao</w:t>
+      </w:r>
+      <w:r>
+        <w:rPr>
+          <w:rFonts w:ascii="Arial" w:hAnsi="Arial" w:cs="Arial"/>
+          <w:sz w:val="24"/>
+          <w:szCs w:val="24"/>
+        </w:rPr>
+        <w:t xml:space="preserve"> próximo ao objetivo </w:t>
+      </w:r>
+      <w:r>
+        <w:rPr>
+          <w:rFonts w:ascii="Arial" w:hAnsi="Arial" w:cs="Arial"/>
+          <w:sz w:val="24"/>
+          <w:szCs w:val="24"/>
+        </w:rPr>
+        <w:t>consequentemente tendo uma</w:t>
+      </w:r>
+      <w:r>
+        <w:rPr>
+          <w:rFonts w:ascii="Arial" w:hAnsi="Arial" w:cs="Arial"/>
+          <w:sz w:val="24"/>
+          <w:szCs w:val="24"/>
+        </w:rPr>
+        <w:t xml:space="preserve"> boa administração do tempo.</w:t>
+      </w:r>
+    </w:p>
+    <w:p>
+      <w:pPr>
+        <w:spacing w:after="0" w:line="360" w:lineRule="auto"/>
+        <w:ind w:firstLine="709"/>
+        <w:jc w:val="both"/>
+        <w:rPr>
+          <w:rFonts w:ascii="Arial" w:hAnsi="Arial" w:cs="Arial"/>
+          <w:sz w:val="24"/>
+          <w:szCs w:val="24"/>
+        </w:rPr>
+      </w:pPr>
+      <w:r>
+        <w:rPr>
+          <w:rFonts w:ascii="Arial" w:hAnsi="Arial" w:cs="Arial"/>
+          <w:sz w:val="24"/>
+          <w:szCs w:val="24"/>
+        </w:rPr>
+        <w:t>Nas instituições a preocupação com a administração do tempo vem crescendo a cada dia buscando sempre otimizar o trabalho do colaborador por meio de metas bem claras e definindo o tempo necessário para alcance dos resultados, sempre com atividades estratégicas buscando alinhar o treinamento d</w:t>
+      </w:r>
+      <w:r>
+        <w:rPr>
+          <w:rFonts w:ascii="Arial" w:hAnsi="Arial" w:cs="Arial"/>
+          <w:sz w:val="24"/>
+          <w:szCs w:val="24"/>
+        </w:rPr>
+        <w:t>a</w:t>
+      </w:r>
+      <w:r>
+        <w:rPr>
+          <w:rFonts w:ascii="Arial" w:hAnsi="Arial" w:cs="Arial"/>
+          <w:sz w:val="24"/>
+          <w:szCs w:val="24"/>
+        </w:rPr>
+        <w:t xml:space="preserve">s equipes e comparando </w:t>
+      </w:r>
+      <w:r>
+        <w:rPr>
+          <w:rFonts w:ascii="Arial" w:hAnsi="Arial" w:cs="Arial"/>
+          <w:sz w:val="24"/>
+          <w:szCs w:val="24"/>
+        </w:rPr>
+        <w:t>a</w:t>
+      </w:r>
+      <w:r>
+        <w:rPr>
+          <w:rFonts w:ascii="Arial" w:hAnsi="Arial" w:cs="Arial"/>
+          <w:sz w:val="24"/>
+          <w:szCs w:val="24"/>
+        </w:rPr>
+        <w:t xml:space="preserve"> </w:t>
+      </w:r>
+      <w:r>
+        <w:rPr>
+          <w:rFonts w:ascii="Arial" w:hAnsi="Arial" w:cs="Arial"/>
+          <w:sz w:val="24"/>
+          <w:szCs w:val="24"/>
+        </w:rPr>
+        <w:t>su</w:t>
+      </w:r>
+      <w:r>
+        <w:rPr>
+          <w:rFonts w:ascii="Arial" w:hAnsi="Arial" w:cs="Arial"/>
+          <w:sz w:val="24"/>
+          <w:szCs w:val="24"/>
+        </w:rPr>
+        <w:t>a</w:t>
+      </w:r>
+      <w:r>
+        <w:rPr>
+          <w:rFonts w:ascii="Arial" w:hAnsi="Arial" w:cs="Arial"/>
+          <w:sz w:val="24"/>
+          <w:szCs w:val="24"/>
+        </w:rPr>
+        <w:t xml:space="preserve"> produtividade (CARVALHO, 2014)</w:t>
+      </w:r>
+      <w:r>
+        <w:rPr>
+          <w:rFonts w:ascii="Arial" w:hAnsi="Arial" w:cs="Arial"/>
+          <w:sz w:val="24"/>
+          <w:szCs w:val="24"/>
+        </w:rPr>
+        <w:t>.</w:t>
+      </w:r>
+    </w:p>
+    <w:p>
+      <w:pPr>
+        <w:spacing w:after="0" w:line="360" w:lineRule="auto"/>
+        <w:ind w:firstLine="709"/>
+        <w:jc w:val="both"/>
+        <w:rPr>
+          <w:rFonts w:ascii="Arial" w:hAnsi="Arial" w:cs="Arial"/>
+          <w:sz w:val="24"/>
+          <w:szCs w:val="24"/>
+        </w:rPr>
+      </w:pPr>
+      <w:r>
+        <w:rPr>
+          <w:rFonts w:ascii="Arial" w:hAnsi="Arial" w:cs="Arial"/>
+          <w:sz w:val="24"/>
+          <w:szCs w:val="24"/>
+        </w:rPr>
+        <w:t>Zugaib</w:t>
+      </w:r>
+      <w:r>
+        <w:rPr>
+          <w:rFonts w:ascii="Arial" w:hAnsi="Arial" w:cs="Arial"/>
+          <w:sz w:val="24"/>
+          <w:szCs w:val="24"/>
+        </w:rPr>
+        <w:t xml:space="preserve"> (2007)</w:t>
+      </w:r>
+      <w:r>
+        <w:rPr>
+          <w:rFonts w:ascii="Arial" w:hAnsi="Arial" w:cs="Arial"/>
+          <w:sz w:val="24"/>
+          <w:szCs w:val="24"/>
+        </w:rPr>
+        <w:t xml:space="preserve"> define que a boa utilização do tempo </w:t>
+      </w:r>
+      <w:r>
+        <w:rPr>
+          <w:rFonts w:ascii="Arial" w:hAnsi="Arial" w:cs="Arial"/>
+          <w:sz w:val="24"/>
+          <w:szCs w:val="24"/>
+        </w:rPr>
+        <w:t>definirá</w:t>
+      </w:r>
+      <w:r>
+        <w:rPr>
+          <w:rFonts w:ascii="Arial" w:hAnsi="Arial" w:cs="Arial"/>
+          <w:sz w:val="24"/>
+          <w:szCs w:val="24"/>
+        </w:rPr>
+        <w:t xml:space="preserve"> se o objetivo traçado será ou não alcançado, o mau uso do tempo resulta para os envolvidos em situações </w:t>
+      </w:r>
+      <w:r>
+        <w:rPr>
+          <w:rFonts w:ascii="Arial" w:hAnsi="Arial" w:cs="Arial"/>
+          <w:sz w:val="24"/>
+          <w:szCs w:val="24"/>
+        </w:rPr>
+        <w:t xml:space="preserve">de stress e perca do tempo que foi alocado, por esse motivo é primordial a definição da importância e </w:t>
+      </w:r>
+      <w:r>
+        <w:rPr>
+          <w:rFonts w:ascii="Arial" w:hAnsi="Arial" w:cs="Arial"/>
+          <w:sz w:val="24"/>
+          <w:szCs w:val="24"/>
+        </w:rPr>
+        <w:t xml:space="preserve">das </w:t>
+      </w:r>
+      <w:r>
+        <w:rPr>
+          <w:rFonts w:ascii="Arial" w:hAnsi="Arial" w:cs="Arial"/>
+          <w:sz w:val="24"/>
+          <w:szCs w:val="24"/>
+        </w:rPr>
+        <w:t>prioridade</w:t>
+      </w:r>
+      <w:r>
+        <w:rPr>
+          <w:rFonts w:ascii="Arial" w:hAnsi="Arial" w:cs="Arial"/>
+          <w:sz w:val="24"/>
+          <w:szCs w:val="24"/>
+        </w:rPr>
+        <w:t>s</w:t>
+      </w:r>
+      <w:r>
+        <w:rPr>
+          <w:rFonts w:ascii="Arial" w:hAnsi="Arial" w:cs="Arial"/>
+          <w:sz w:val="24"/>
+          <w:szCs w:val="24"/>
+        </w:rPr>
+        <w:t xml:space="preserve"> </w:t>
+      </w:r>
+      <w:r>
+        <w:rPr>
+          <w:rFonts w:ascii="Arial" w:hAnsi="Arial" w:cs="Arial"/>
+          <w:sz w:val="24"/>
+          <w:szCs w:val="24"/>
+        </w:rPr>
+        <w:t xml:space="preserve">das atividades a serem desenvolvidas, havendo </w:t>
+      </w:r>
+      <w:r>
+        <w:rPr>
+          <w:rFonts w:ascii="Arial" w:hAnsi="Arial" w:cs="Arial"/>
+          <w:sz w:val="24"/>
+          <w:szCs w:val="24"/>
+        </w:rPr>
+        <w:t xml:space="preserve">tal </w:t>
+      </w:r>
+      <w:r>
+        <w:rPr>
+          <w:rFonts w:ascii="Arial" w:hAnsi="Arial" w:cs="Arial"/>
+          <w:sz w:val="24"/>
+          <w:szCs w:val="24"/>
+        </w:rPr>
+        <w:t>planejamento o tempo será utilizado de forma eficaz e eficiente.</w:t>
+      </w:r>
+    </w:p>
+    <w:p>
+      <w:pPr>
+        <w:spacing w:after="0" w:line="360" w:lineRule="auto"/>
+        <w:ind w:firstLine="709"/>
+        <w:jc w:val="both"/>
+        <w:rPr>
+          <w:rFonts w:ascii="Arial" w:hAnsi="Arial" w:cs="Arial"/>
+          <w:sz w:val="24"/>
+          <w:szCs w:val="24"/>
+        </w:rPr>
+      </w:pPr>
+      <w:r>
+        <w:rPr>
+          <w:rFonts w:ascii="Arial" w:hAnsi="Arial" w:cs="Arial"/>
+          <w:sz w:val="24"/>
+          <w:szCs w:val="24"/>
+        </w:rPr>
+        <w:t xml:space="preserve">A administração do tempo </w:t>
+      </w:r>
+      <w:r>
+        <w:rPr>
+          <w:rFonts w:ascii="Arial" w:hAnsi="Arial" w:cs="Arial"/>
+          <w:sz w:val="24"/>
+          <w:szCs w:val="24"/>
+        </w:rPr>
+        <w:t>desenvolve</w:t>
+      </w:r>
+      <w:r>
+        <w:rPr>
+          <w:rFonts w:ascii="Arial" w:hAnsi="Arial" w:cs="Arial"/>
+          <w:sz w:val="24"/>
+          <w:szCs w:val="24"/>
+        </w:rPr>
+        <w:t xml:space="preserve"> a capacidade profissional dos</w:t>
+      </w:r>
+      <w:r>
+        <w:rPr>
+          <w:rFonts w:ascii="Arial" w:hAnsi="Arial" w:cs="Arial"/>
+          <w:sz w:val="24"/>
+          <w:szCs w:val="24"/>
+        </w:rPr>
+        <w:t xml:space="preserve"> colaboradores </w:t>
+      </w:r>
+      <w:r>
+        <w:rPr>
+          <w:rFonts w:ascii="Arial" w:hAnsi="Arial" w:cs="Arial"/>
+          <w:sz w:val="24"/>
+          <w:szCs w:val="24"/>
+        </w:rPr>
+        <w:t>e maximiza suas</w:t>
+      </w:r>
+      <w:r>
+        <w:rPr>
+          <w:rFonts w:ascii="Arial" w:hAnsi="Arial" w:cs="Arial"/>
+          <w:sz w:val="24"/>
+          <w:szCs w:val="24"/>
+        </w:rPr>
+        <w:t xml:space="preserve"> atribuições</w:t>
+      </w:r>
+      <w:r>
+        <w:rPr>
+          <w:rFonts w:ascii="Arial" w:hAnsi="Arial" w:cs="Arial"/>
+          <w:sz w:val="24"/>
+          <w:szCs w:val="24"/>
+        </w:rPr>
+        <w:t xml:space="preserve"> nas instituições</w:t>
+      </w:r>
+      <w:r>
+        <w:rPr>
+          <w:rFonts w:ascii="Arial" w:hAnsi="Arial" w:cs="Arial"/>
+          <w:sz w:val="24"/>
+          <w:szCs w:val="24"/>
+        </w:rPr>
+        <w:t xml:space="preserve">, pois os recursos </w:t>
+      </w:r>
+      <w:r>
+        <w:rPr>
+          <w:rFonts w:ascii="Arial" w:hAnsi="Arial" w:cs="Arial"/>
+          <w:sz w:val="24"/>
+          <w:szCs w:val="24"/>
+        </w:rPr>
+        <w:t>sendo eles</w:t>
+      </w:r>
+      <w:r>
+        <w:rPr>
+          <w:rFonts w:ascii="Arial" w:hAnsi="Arial" w:cs="Arial"/>
+          <w:sz w:val="24"/>
+          <w:szCs w:val="24"/>
+        </w:rPr>
+        <w:t xml:space="preserve"> intelectuais ou operacionais são utilizados de forma assertiva, tornando o trabalho mais prazeroso </w:t>
+      </w:r>
+      <w:r>
+        <w:rPr>
+          <w:rFonts w:ascii="Arial" w:hAnsi="Arial" w:cs="Arial"/>
+          <w:sz w:val="24"/>
+          <w:szCs w:val="24"/>
+        </w:rPr>
+        <w:t>promovendo</w:t>
+      </w:r>
+      <w:r>
+        <w:rPr>
+          <w:rFonts w:ascii="Arial" w:hAnsi="Arial" w:cs="Arial"/>
+          <w:sz w:val="24"/>
+          <w:szCs w:val="24"/>
+        </w:rPr>
+        <w:t xml:space="preserve"> um bem-estar social e produtivo tanto para </w:t>
+      </w:r>
+      <w:r>
+        <w:rPr>
+          <w:rFonts w:ascii="Arial" w:hAnsi="Arial" w:cs="Arial"/>
+          <w:sz w:val="24"/>
+          <w:szCs w:val="24"/>
+        </w:rPr>
+        <w:t>a</w:t>
+      </w:r>
+      <w:r>
+        <w:rPr>
+          <w:rFonts w:ascii="Arial" w:hAnsi="Arial" w:cs="Arial"/>
+          <w:sz w:val="24"/>
+          <w:szCs w:val="24"/>
+        </w:rPr>
+        <w:t xml:space="preserve"> </w:t>
+      </w:r>
+      <w:r>
+        <w:rPr>
+          <w:rFonts w:ascii="Arial" w:hAnsi="Arial" w:cs="Arial"/>
+          <w:sz w:val="24"/>
+          <w:szCs w:val="24"/>
+        </w:rPr>
+        <w:t>instituição</w:t>
+      </w:r>
+      <w:r>
+        <w:rPr>
+          <w:rFonts w:ascii="Arial" w:hAnsi="Arial" w:cs="Arial"/>
+          <w:sz w:val="24"/>
+          <w:szCs w:val="24"/>
+        </w:rPr>
+        <w:t xml:space="preserve"> </w:t>
+      </w:r>
+      <w:r>
+        <w:rPr>
+          <w:rFonts w:ascii="Arial" w:hAnsi="Arial" w:cs="Arial"/>
+          <w:sz w:val="24"/>
+          <w:szCs w:val="24"/>
+        </w:rPr>
+        <w:t xml:space="preserve">quanto para a </w:t>
+      </w:r>
+      <w:r>
+        <w:rPr>
+          <w:rFonts w:ascii="Arial" w:hAnsi="Arial" w:cs="Arial"/>
+          <w:sz w:val="24"/>
+          <w:szCs w:val="24"/>
+        </w:rPr>
+        <w:t>colaborador</w:t>
+      </w:r>
+      <w:r>
+        <w:rPr>
+          <w:rFonts w:ascii="Arial" w:hAnsi="Arial" w:cs="Arial"/>
+          <w:sz w:val="24"/>
+          <w:szCs w:val="24"/>
+        </w:rPr>
+        <w:t xml:space="preserve"> </w:t>
+      </w:r>
+      <w:r>
+        <w:rPr>
+          <w:rFonts w:ascii="Arial" w:hAnsi="Arial" w:cs="Arial"/>
+          <w:sz w:val="24"/>
+          <w:szCs w:val="24"/>
+        </w:rPr>
+        <w:t>(JUNQUEIRA</w:t>
+      </w:r>
+      <w:r>
+        <w:rPr>
+          <w:rFonts w:ascii="Arial" w:hAnsi="Arial" w:cs="Arial"/>
+          <w:sz w:val="24"/>
+          <w:szCs w:val="24"/>
+        </w:rPr>
+        <w:t>,</w:t>
+      </w:r>
+      <w:r>
+        <w:rPr>
+          <w:rFonts w:ascii="Arial" w:hAnsi="Arial" w:cs="Arial"/>
+          <w:sz w:val="24"/>
+          <w:szCs w:val="24"/>
+        </w:rPr>
+        <w:t xml:space="preserve"> 1988).</w:t>
+      </w:r>
+    </w:p>
+    <w:p>
+      <w:pPr>
         <w:spacing w:after="0" w:line="276" w:lineRule="auto"/>
-        <w:jc w:val="both"/>
         <w:rPr>
           <w:rFonts w:ascii="Arial" w:eastAsia="Times New Roman" w:hAnsi="Arial" w:cs="Times New Roman"/>
           <w:sz w:val="24"/>
@@ -1877,6 +2385,25 @@
           <w:lang w:eastAsia="ar-SA"/>
         </w:rPr>
       </w:pPr>
+      <w:r>
+        <w:rPr>
+          <w:rFonts w:ascii="Arial" w:eastAsia="Times New Roman" w:hAnsi="Arial" w:cs="Times New Roman"/>
+          <w:sz w:val="24"/>
+          <w:szCs w:val="24"/>
+          <w:lang w:eastAsia="ar-SA"/>
+        </w:rPr>
+        <w:lastRenderedPageBreak/>
+        <w:t xml:space="preserve">2.2 </w:t>
+      </w:r>
+      <w:r>
+        <w:rPr>
+          <w:rFonts w:ascii="Arial" w:eastAsia="Times New Roman" w:hAnsi="Arial" w:cs="Times New Roman"/>
+          <w:sz w:val="24"/>
+          <w:szCs w:val="24"/>
+          <w:lang w:eastAsia="ar-SA"/>
+        </w:rPr>
+        <w:t>GESTÃO DO TEMPO ALINHADA A TOMADA DE DECISÃO</w:t>
+      </w:r>
     </w:p>
     <w:p>
       <w:pPr>
@@ -1890,166 +2417,164 @@
           <w:szCs w:val="24"/>
         </w:rPr>
       </w:pPr>
-      <w:r>
-        <w:rPr>
-          <w:rFonts w:ascii="Arial" w:hAnsi="Arial" w:cs="Arial"/>
-          <w:sz w:val="24"/>
-          <w:szCs w:val="24"/>
-        </w:rPr>
-        <w:t>A gestão d</w:t>
-      </w:r>
-      <w:r>
-        <w:rPr>
-          <w:rFonts w:ascii="Arial" w:hAnsi="Arial" w:cs="Arial"/>
-          <w:sz w:val="24"/>
-          <w:szCs w:val="24"/>
-        </w:rPr>
-        <w:t>o</w:t>
-      </w:r>
-      <w:r>
-        <w:rPr>
-          <w:rFonts w:ascii="Arial" w:hAnsi="Arial" w:cs="Arial"/>
-          <w:sz w:val="24"/>
-          <w:szCs w:val="24"/>
-        </w:rPr>
-        <w:t xml:space="preserve"> tempo de acordo com Andrade e Tiago (2006) </w:t>
-      </w:r>
-      <w:r>
-        <w:rPr>
-          <w:rFonts w:ascii="Arial" w:hAnsi="Arial" w:cs="Arial"/>
-          <w:sz w:val="24"/>
-          <w:szCs w:val="24"/>
-        </w:rPr>
-        <w:t xml:space="preserve">é uma definição </w:t>
-      </w:r>
-      <w:r>
-        <w:rPr>
-          <w:rFonts w:ascii="Arial" w:hAnsi="Arial" w:cs="Arial"/>
-          <w:sz w:val="24"/>
-          <w:szCs w:val="24"/>
-        </w:rPr>
-        <w:t>relativa</w:t>
-      </w:r>
-      <w:r>
-        <w:rPr>
-          <w:rFonts w:ascii="Arial" w:hAnsi="Arial" w:cs="Arial"/>
-          <w:sz w:val="24"/>
-          <w:szCs w:val="24"/>
-        </w:rPr>
-        <w:t>, pois para todos os indivíduos o</w:t>
-      </w:r>
-      <w:r>
-        <w:rPr>
-          <w:rFonts w:ascii="Arial" w:hAnsi="Arial" w:cs="Arial"/>
-          <w:sz w:val="24"/>
-          <w:szCs w:val="24"/>
-        </w:rPr>
-        <w:t>s</w:t>
-      </w:r>
-      <w:r>
-        <w:rPr>
-          <w:rFonts w:ascii="Arial" w:hAnsi="Arial" w:cs="Arial"/>
-          <w:sz w:val="24"/>
-          <w:szCs w:val="24"/>
-        </w:rPr>
-        <w:t xml:space="preserve"> </w:t>
-      </w:r>
-      <w:r>
-        <w:rPr>
-          <w:rFonts w:ascii="Arial" w:hAnsi="Arial" w:cs="Arial"/>
-          <w:sz w:val="24"/>
-          <w:szCs w:val="24"/>
-        </w:rPr>
-        <w:t>dias possuem vinte e quatro horas</w:t>
-      </w:r>
-      <w:r>
-        <w:rPr>
-          <w:rFonts w:ascii="Arial" w:hAnsi="Arial" w:cs="Arial"/>
-          <w:sz w:val="24"/>
-          <w:szCs w:val="24"/>
-        </w:rPr>
-        <w:t xml:space="preserve"> e qualquer </w:t>
-      </w:r>
-      <w:r>
-        <w:rPr>
-          <w:rFonts w:ascii="Arial" w:hAnsi="Arial" w:cs="Arial"/>
-          <w:sz w:val="24"/>
-          <w:szCs w:val="24"/>
-        </w:rPr>
-        <w:t>tarefa</w:t>
-      </w:r>
-      <w:r>
-        <w:rPr>
-          <w:rFonts w:ascii="Arial" w:hAnsi="Arial" w:cs="Arial"/>
-          <w:sz w:val="24"/>
-          <w:szCs w:val="24"/>
-        </w:rPr>
-        <w:t xml:space="preserve"> que se </w:t>
-      </w:r>
-      <w:r>
-        <w:rPr>
-          <w:rFonts w:ascii="Arial" w:hAnsi="Arial" w:cs="Arial"/>
-          <w:sz w:val="24"/>
-          <w:szCs w:val="24"/>
-        </w:rPr>
-        <w:t>propõe</w:t>
-      </w:r>
-      <w:r>
-        <w:rPr>
-          <w:rFonts w:ascii="Arial" w:hAnsi="Arial" w:cs="Arial"/>
-          <w:sz w:val="24"/>
-          <w:szCs w:val="24"/>
-        </w:rPr>
-        <w:t xml:space="preserve"> a fazer </w:t>
-      </w:r>
-      <w:r>
-        <w:rPr>
-          <w:rFonts w:ascii="Arial" w:hAnsi="Arial" w:cs="Arial"/>
-          <w:sz w:val="24"/>
-          <w:szCs w:val="24"/>
-        </w:rPr>
-        <w:t>nesse intervalo de tempo será</w:t>
-      </w:r>
-      <w:r>
-        <w:rPr>
-          <w:rFonts w:ascii="Arial" w:hAnsi="Arial" w:cs="Arial"/>
-          <w:sz w:val="24"/>
-          <w:szCs w:val="24"/>
-        </w:rPr>
-        <w:t xml:space="preserve"> exatamente igual independente do </w:t>
-      </w:r>
-      <w:r>
-        <w:rPr>
-          <w:rFonts w:ascii="Arial" w:hAnsi="Arial" w:cs="Arial"/>
-          <w:sz w:val="24"/>
-          <w:szCs w:val="24"/>
-        </w:rPr>
-        <w:t>nível</w:t>
-      </w:r>
-      <w:r>
-        <w:rPr>
-          <w:rFonts w:ascii="Arial" w:hAnsi="Arial" w:cs="Arial"/>
-          <w:sz w:val="24"/>
-          <w:szCs w:val="24"/>
-        </w:rPr>
-        <w:t xml:space="preserve"> de dificuldade </w:t>
-      </w:r>
-      <w:r>
-        <w:rPr>
-          <w:rFonts w:ascii="Arial" w:hAnsi="Arial" w:cs="Arial"/>
-          <w:sz w:val="24"/>
-          <w:szCs w:val="24"/>
-        </w:rPr>
-        <w:t>da</w:t>
-      </w:r>
-      <w:r>
-        <w:rPr>
-          <w:rFonts w:ascii="Arial" w:hAnsi="Arial" w:cs="Arial"/>
-          <w:sz w:val="24"/>
-          <w:szCs w:val="24"/>
-        </w:rPr>
-        <w:t xml:space="preserve"> tarefa.</w:t>
-      </w:r>
+    </w:p>
+    <w:p>
+      <w:pPr>
+        <w:spacing w:after="0" w:line="360" w:lineRule="auto"/>
+        <w:ind w:firstLine="709"/>
+        <w:jc w:val="both"/>
+        <w:rPr>
+          <w:rFonts w:ascii="Arial" w:hAnsi="Arial" w:cs="Arial"/>
+          <w:sz w:val="24"/>
+          <w:szCs w:val="24"/>
+        </w:rPr>
+      </w:pPr>
+      <w:r>
+        <w:rPr>
+          <w:rFonts w:ascii="Arial" w:hAnsi="Arial" w:cs="Arial"/>
+          <w:sz w:val="24"/>
+          <w:szCs w:val="24"/>
+        </w:rPr>
+        <w:t xml:space="preserve">Nas instituições a tomada de decisão </w:t>
+      </w:r>
+      <w:r>
+        <w:rPr>
+          <w:rFonts w:ascii="Arial" w:hAnsi="Arial" w:cs="Arial"/>
+          <w:sz w:val="24"/>
+          <w:szCs w:val="24"/>
+        </w:rPr>
+        <w:t>é um dos mais importantes pilares para alcance do</w:t>
+      </w:r>
+      <w:r>
+        <w:rPr>
+          <w:rFonts w:ascii="Arial" w:hAnsi="Arial" w:cs="Arial"/>
+          <w:sz w:val="24"/>
+          <w:szCs w:val="24"/>
+        </w:rPr>
+        <w:t xml:space="preserve"> sucesso ou </w:t>
+      </w:r>
+      <w:r>
+        <w:rPr>
+          <w:rFonts w:ascii="Arial" w:hAnsi="Arial" w:cs="Arial"/>
+          <w:sz w:val="24"/>
+          <w:szCs w:val="24"/>
+        </w:rPr>
+        <w:t xml:space="preserve">em um cenário negativo o </w:t>
+      </w:r>
+      <w:r>
+        <w:rPr>
+          <w:rFonts w:ascii="Arial" w:hAnsi="Arial" w:cs="Arial"/>
+          <w:sz w:val="24"/>
+          <w:szCs w:val="24"/>
+        </w:rPr>
+        <w:t>frac</w:t>
+      </w:r>
+      <w:r>
+        <w:rPr>
+          <w:rFonts w:ascii="Arial" w:hAnsi="Arial" w:cs="Arial"/>
+          <w:sz w:val="24"/>
+          <w:szCs w:val="24"/>
+        </w:rPr>
+        <w:t xml:space="preserve">asso, as decisões assertivas resultam no crescimento da instituição tornando-a mais sólida no mercado cada vez mais competitivo. </w:t>
+      </w:r>
+      <w:r>
+        <w:rPr>
+          <w:rFonts w:ascii="Arial" w:hAnsi="Arial" w:cs="Arial"/>
+          <w:sz w:val="24"/>
+          <w:szCs w:val="24"/>
+        </w:rPr>
+        <w:t>Para KAZMIER L. J. (1975) afirma que:</w:t>
+      </w:r>
+    </w:p>
+    <w:p>
+      <w:pPr>
+        <w:suppressAutoHyphens/>
+        <w:spacing w:after="0" w:line="240" w:lineRule="auto"/>
+        <w:ind w:left="2268"/>
+        <w:jc w:val="both"/>
+        <w:rPr>
+          <w:rFonts w:ascii="Arial" w:eastAsia="Times New Roman" w:hAnsi="Arial" w:cs="Arial"/>
+          <w:sz w:val="20"/>
+          <w:szCs w:val="20"/>
+          <w:lang w:eastAsia="ar-SA"/>
+        </w:rPr>
+      </w:pPr>
+      <w:r>
+        <w:rPr>
+          <w:rFonts w:ascii="Arial" w:eastAsia="Times New Roman" w:hAnsi="Arial" w:cs="Arial"/>
+          <w:sz w:val="20"/>
+          <w:szCs w:val="20"/>
+          <w:lang w:eastAsia="ar-SA"/>
+        </w:rPr>
+        <w:t>“</w:t>
+      </w:r>
+      <w:r>
+        <w:rPr>
+          <w:rFonts w:ascii="Arial" w:eastAsia="Times New Roman" w:hAnsi="Arial" w:cs="Arial"/>
+          <w:sz w:val="20"/>
+          <w:szCs w:val="20"/>
+          <w:lang w:eastAsia="ar-SA"/>
+        </w:rPr>
+        <w:t xml:space="preserve">a </w:t>
+      </w:r>
+      <w:r>
+        <w:rPr>
+          <w:rFonts w:ascii="Arial" w:eastAsia="Times New Roman" w:hAnsi="Arial" w:cs="Arial"/>
+          <w:sz w:val="20"/>
+          <w:szCs w:val="20"/>
+          <w:lang w:eastAsia="ar-SA"/>
+        </w:rPr>
+        <w:t xml:space="preserve">habilidade em tomar decisões é a chave para o planejamento bem sucedido em todos os níveis da gestão. Isto envolve mais que uma simples seleção de planos de ação que assume pelo menos </w:t>
+      </w:r>
+      <w:r>
+        <w:rPr>
+          <w:rFonts w:ascii="Arial" w:eastAsia="Times New Roman" w:hAnsi="Arial" w:cs="Arial"/>
+          <w:sz w:val="20"/>
+          <w:szCs w:val="20"/>
+          <w:lang w:eastAsia="ar-SA"/>
+        </w:rPr>
+        <w:t>três</w:t>
+      </w:r>
+      <w:r>
+        <w:rPr>
+          <w:rFonts w:ascii="Arial" w:eastAsia="Times New Roman" w:hAnsi="Arial" w:cs="Arial"/>
+          <w:sz w:val="20"/>
+          <w:szCs w:val="20"/>
+          <w:lang w:eastAsia="ar-SA"/>
+        </w:rPr>
+        <w:t xml:space="preserve"> fases: diagnóstico; descobertas de alternativas e análises</w:t>
+      </w:r>
+      <w:r>
+        <w:rPr>
+          <w:rFonts w:ascii="Arial" w:eastAsia="Times New Roman" w:hAnsi="Arial" w:cs="Arial"/>
+          <w:sz w:val="20"/>
+          <w:szCs w:val="20"/>
+          <w:lang w:eastAsia="ar-SA"/>
+        </w:rPr>
+        <w:t>”</w:t>
+      </w:r>
+      <w:r>
+        <w:rPr>
+          <w:rFonts w:ascii="Arial" w:eastAsia="Times New Roman" w:hAnsi="Arial" w:cs="Arial"/>
+          <w:sz w:val="20"/>
+          <w:szCs w:val="20"/>
+          <w:lang w:eastAsia="ar-SA"/>
+        </w:rPr>
+        <w:t>.</w:t>
+      </w:r>
+    </w:p>
+    <w:p>
+      <w:pPr>
+        <w:suppressAutoHyphens/>
+        <w:spacing w:after="0" w:line="240" w:lineRule="auto"/>
+        <w:jc w:val="both"/>
+        <w:rPr>
+          <w:rFonts w:ascii="Arial" w:eastAsia="Times New Roman" w:hAnsi="Arial" w:cs="Arial"/>
+          <w:sz w:val="20"/>
+          <w:szCs w:val="20"/>
+          <w:lang w:eastAsia="ar-SA"/>
+        </w:rPr>
+      </w:pPr>
     </w:p>
     <w:p>
       <w:pPr>
@@ -2069,79 +2594,23 @@
           <w:sz w:val="24"/>
           <w:szCs w:val="24"/>
         </w:rPr>
-        <w:t>Segundo Chaves (1992) a gestão do tempo baseia-se na forma de como o mesmo é utilizado considerando as atividades importantes e com prioridade</w:t>
-      </w:r>
-      <w:r>
-        <w:rPr>
-          <w:rFonts w:ascii="Arial" w:hAnsi="Arial" w:cs="Arial"/>
-          <w:sz w:val="24"/>
-          <w:szCs w:val="24"/>
-        </w:rPr>
-        <w:t xml:space="preserve">, </w:t>
-      </w:r>
-      <w:r>
-        <w:rPr>
-          <w:rFonts w:ascii="Arial" w:hAnsi="Arial" w:cs="Arial"/>
-          <w:sz w:val="24"/>
-          <w:szCs w:val="24"/>
-        </w:rPr>
-        <w:t xml:space="preserve">nesse contexto a gestão </w:t>
-      </w:r>
-      <w:r>
-        <w:rPr>
-          <w:rFonts w:ascii="Arial" w:hAnsi="Arial" w:cs="Arial"/>
-          <w:sz w:val="24"/>
-          <w:szCs w:val="24"/>
-        </w:rPr>
-        <w:t>do tempo depende da definição das</w:t>
-      </w:r>
-      <w:r>
-        <w:rPr>
-          <w:rFonts w:ascii="Arial" w:hAnsi="Arial" w:cs="Arial"/>
-          <w:sz w:val="24"/>
-          <w:szCs w:val="24"/>
-        </w:rPr>
-        <w:t xml:space="preserve"> atividades </w:t>
-      </w:r>
-      <w:r>
-        <w:rPr>
-          <w:rFonts w:ascii="Arial" w:hAnsi="Arial" w:cs="Arial"/>
-          <w:sz w:val="24"/>
-          <w:szCs w:val="24"/>
-        </w:rPr>
-        <w:t xml:space="preserve">a serem realizadas </w:t>
-      </w:r>
-      <w:r>
-        <w:rPr>
-          <w:rFonts w:ascii="Arial" w:hAnsi="Arial" w:cs="Arial"/>
-          <w:sz w:val="24"/>
-          <w:szCs w:val="24"/>
-        </w:rPr>
-        <w:t xml:space="preserve">com grau de importância e prioridade, </w:t>
-      </w:r>
-      <w:r>
-        <w:rPr>
-          <w:rFonts w:ascii="Arial" w:hAnsi="Arial" w:cs="Arial"/>
-          <w:sz w:val="24"/>
-          <w:szCs w:val="24"/>
-        </w:rPr>
-        <w:t>somente após</w:t>
-      </w:r>
-      <w:r>
-        <w:rPr>
-          <w:rFonts w:ascii="Arial" w:hAnsi="Arial" w:cs="Arial"/>
-          <w:sz w:val="24"/>
-          <w:szCs w:val="24"/>
-        </w:rPr>
-        <w:t xml:space="preserve"> essa etapa será possível </w:t>
-      </w:r>
-      <w:r>
-        <w:rPr>
-          <w:rFonts w:ascii="Arial" w:hAnsi="Arial" w:cs="Arial"/>
-          <w:sz w:val="24"/>
-          <w:szCs w:val="24"/>
-        </w:rPr>
-        <w:t>avaliar se estamos próximos ao objetivo correto para uma boa administração do tempo.</w:t>
+        <w:t>“A informação é um recurso efetivo e inexorável para as empresas, especialmente quando planejada e disseminada de forma personalizada, com qualidade inquestionável e preferencialmente anteci</w:t>
+      </w:r>
+      <w:r>
+        <w:rPr>
+          <w:rFonts w:ascii="Arial" w:hAnsi="Arial" w:cs="Arial"/>
+          <w:sz w:val="24"/>
+          <w:szCs w:val="24"/>
+        </w:rPr>
+        <w:t>pada para facilitar as decisões</w:t>
+      </w:r>
+      <w:r>
+        <w:rPr>
+          <w:rFonts w:ascii="Arial" w:hAnsi="Arial" w:cs="Arial"/>
+          <w:sz w:val="24"/>
+          <w:szCs w:val="24"/>
+        </w:rPr>
+        <w:t>” (REZENDE, 2005 p.247).</w:t>
       </w:r>
     </w:p>
     <w:p>
@@ -2162,15 +2631,47 @@
           <w:sz w:val="24"/>
           <w:szCs w:val="24"/>
         </w:rPr>
-        <w:t>Nas instituições a preocupação com a administração do tempo vem crescendo a cada dia buscando sempre otimizar o trabalho do colaborador por meio de metas bem claras e definindo o tempo necessário para alcance dos resultados, sempre com atividades estratégicas buscando alinhar o treinamento de suas equipes e comparando seu nível de produtividade (CARVALHO, 2014)</w:t>
-      </w:r>
-      <w:r>
-        <w:rPr>
-          <w:rFonts w:ascii="Arial" w:hAnsi="Arial" w:cs="Arial"/>
-          <w:sz w:val="24"/>
-          <w:szCs w:val="24"/>
-        </w:rPr>
-        <w:t>.</w:t>
+        <w:t>A gestão do tempo impacta diretamente nas tomadas de decisão, pois uma decisão prematura interfere em situações futuras negativa</w:t>
+      </w:r>
+      <w:r>
+        <w:rPr>
+          <w:rFonts w:ascii="Arial" w:hAnsi="Arial" w:cs="Arial"/>
+          <w:sz w:val="24"/>
+          <w:szCs w:val="24"/>
+        </w:rPr>
+        <w:t>s</w:t>
+      </w:r>
+      <w:r>
+        <w:rPr>
+          <w:rFonts w:ascii="Arial" w:hAnsi="Arial" w:cs="Arial"/>
+          <w:sz w:val="24"/>
+          <w:szCs w:val="24"/>
+        </w:rPr>
+        <w:t xml:space="preserve">, por esse motivo o planejamento e a análise das informações devem ser coerentes com o objetivo a ser alcançado pela instituição, quando a decisão é pautada por esses fatores a liderança responsável pelas decisões estratégicas tem maior controle dos impactos que </w:t>
+      </w:r>
+      <w:r>
+        <w:rPr>
+          <w:rFonts w:ascii="Arial" w:hAnsi="Arial" w:cs="Arial"/>
+          <w:sz w:val="24"/>
+          <w:szCs w:val="24"/>
+        </w:rPr>
+        <w:t>serão causadas</w:t>
+      </w:r>
+      <w:r>
+        <w:rPr>
+          <w:rFonts w:ascii="Arial" w:hAnsi="Arial" w:cs="Arial"/>
+          <w:sz w:val="24"/>
+          <w:szCs w:val="24"/>
+        </w:rPr>
+        <w:t xml:space="preserve"> sobre a instituição e suas atividades </w:t>
+      </w:r>
+      <w:r>
+        <w:rPr>
+          <w:rFonts w:ascii="Arial" w:hAnsi="Arial" w:cs="Arial"/>
+          <w:sz w:val="24"/>
+          <w:szCs w:val="24"/>
+        </w:rPr>
+        <w:t>(CASSARRO, 2003).</w:t>
       </w:r>
     </w:p>
     <w:p>
@@ -2185,63 +2686,53 @@
           <w:szCs w:val="24"/>
         </w:rPr>
       </w:pPr>
-      <w:proofErr w:type="spellStart"/>
-      <w:r>
-        <w:rPr>
-          <w:rFonts w:ascii="Arial" w:hAnsi="Arial" w:cs="Arial"/>
-          <w:sz w:val="24"/>
-          <w:szCs w:val="24"/>
-        </w:rPr>
-        <w:t>Zugaib</w:t>
-      </w:r>
-      <w:proofErr w:type="spellEnd"/>
-      <w:r>
-        <w:rPr>
-          <w:rFonts w:ascii="Arial" w:hAnsi="Arial" w:cs="Arial"/>
-          <w:sz w:val="24"/>
-          <w:szCs w:val="24"/>
-        </w:rPr>
-        <w:t xml:space="preserve"> (2007)</w:t>
-      </w:r>
-      <w:r>
-        <w:rPr>
-          <w:rFonts w:ascii="Arial" w:hAnsi="Arial" w:cs="Arial"/>
-          <w:sz w:val="24"/>
-          <w:szCs w:val="24"/>
-        </w:rPr>
-        <w:t xml:space="preserve"> define que a boa utilização do tempo definirá se o objetivo traçado será ou não alcançado, o mau uso do tempo resulta para os envolvidos em situações </w:t>
-      </w:r>
-      <w:r>
-        <w:rPr>
-          <w:rFonts w:ascii="Arial" w:hAnsi="Arial" w:cs="Arial"/>
-          <w:sz w:val="24"/>
-          <w:szCs w:val="24"/>
-        </w:rPr>
-        <w:t xml:space="preserve">de stress e perca do tempo que foi alocado, por esse motivo é primordial a definição da importância e prioridade </w:t>
-      </w:r>
-      <w:r>
-        <w:rPr>
-          <w:rFonts w:ascii="Arial" w:hAnsi="Arial" w:cs="Arial"/>
-          <w:sz w:val="24"/>
-          <w:szCs w:val="24"/>
-        </w:rPr>
-        <w:t xml:space="preserve">das atividades a serem desenvolvidas, havendo </w:t>
-      </w:r>
-      <w:r>
-        <w:rPr>
-          <w:rFonts w:ascii="Arial" w:hAnsi="Arial" w:cs="Arial"/>
-          <w:sz w:val="24"/>
-          <w:szCs w:val="24"/>
-        </w:rPr>
-        <w:t xml:space="preserve">tal </w:t>
-      </w:r>
-      <w:r>
-        <w:rPr>
-          <w:rFonts w:ascii="Arial" w:hAnsi="Arial" w:cs="Arial"/>
-          <w:sz w:val="24"/>
-          <w:szCs w:val="24"/>
-        </w:rPr>
-        <w:t>planejamento o tempo será utilizando de forma eficaz e eficiente.</w:t>
+      <w:r>
+        <w:rPr>
+          <w:rFonts w:ascii="Arial" w:hAnsi="Arial" w:cs="Arial"/>
+          <w:sz w:val="24"/>
+          <w:szCs w:val="24"/>
+        </w:rPr>
+        <w:t xml:space="preserve">De acordo com BASTREGHI (2014) </w:t>
+      </w:r>
+      <w:r>
+        <w:rPr>
+          <w:rFonts w:ascii="Arial" w:hAnsi="Arial" w:cs="Arial"/>
+          <w:sz w:val="24"/>
+          <w:szCs w:val="24"/>
+        </w:rPr>
+        <w:t>o</w:t>
+      </w:r>
+      <w:r>
+        <w:rPr>
+          <w:rFonts w:ascii="Arial" w:hAnsi="Arial" w:cs="Arial"/>
+          <w:sz w:val="24"/>
+          <w:szCs w:val="24"/>
+        </w:rPr>
+        <w:t xml:space="preserve"> tempo</w:t>
+      </w:r>
+      <w:r>
+        <w:rPr>
+          <w:rFonts w:ascii="Arial" w:hAnsi="Arial" w:cs="Arial"/>
+          <w:sz w:val="24"/>
+          <w:szCs w:val="24"/>
+        </w:rPr>
+        <w:t xml:space="preserve"> disponível é fator determinante </w:t>
+      </w:r>
+      <w:r>
+        <w:rPr>
+          <w:rFonts w:ascii="Arial" w:hAnsi="Arial" w:cs="Arial"/>
+          <w:sz w:val="24"/>
+          <w:szCs w:val="24"/>
+        </w:rPr>
+        <w:t xml:space="preserve">no processo decisório, </w:t>
+      </w:r>
+      <w:r>
+        <w:rPr>
+          <w:rFonts w:ascii="Arial" w:hAnsi="Arial" w:cs="Arial"/>
+          <w:sz w:val="24"/>
+          <w:szCs w:val="24"/>
+        </w:rPr>
+        <w:t>nesse contexto uma análise detalhada e analítica se faz necessária para minimizar os riscos e não comprometer a qualidade da decisão nos processos e nos recursos alocados que foram planejados anteriormente pela instituição.</w:t>
       </w:r>
     </w:p>
     <w:p>
@@ -2252,34 +2743,8 @@
         <w:jc w:val="both"/>
         <w:rPr>
           <w:rFonts w:ascii="Arial" w:hAnsi="Arial" w:cs="Arial"/>
-          <w:sz w:val="24"/>
-          <w:szCs w:val="24"/>
-        </w:rPr>
-      </w:pPr>
-      <w:r>
-        <w:rPr>
-          <w:rFonts w:ascii="Arial" w:hAnsi="Arial" w:cs="Arial"/>
-          <w:sz w:val="24"/>
-          <w:szCs w:val="24"/>
-        </w:rPr>
-        <w:t>A administração do tempo torna todos os colaboradores de uma instituição eficazes em suas atribuições, pois os recursos sejam eles intelectuais ou operacionais são utilizados de forma correta e assertiva, tornando o trabalho mais prazeroso e promovendo um bem-estar social e produtivo tanto para o colaborador quanto para a instituição (JUNQUEIRA</w:t>
-      </w:r>
-      <w:r>
-        <w:rPr>
-          <w:rFonts w:ascii="Arial" w:hAnsi="Arial" w:cs="Arial"/>
-          <w:sz w:val="24"/>
-          <w:szCs w:val="24"/>
-        </w:rPr>
-        <w:t>,</w:t>
-      </w:r>
-      <w:r>
-        <w:rPr>
-          <w:rFonts w:ascii="Arial" w:hAnsi="Arial" w:cs="Arial"/>
-          <w:sz w:val="24"/>
-          <w:szCs w:val="24"/>
-        </w:rPr>
-        <w:t xml:space="preserve"> 1988).</w:t>
-      </w:r>
+        </w:rPr>
+      </w:pPr>
       <w:bookmarkStart w:id="0" w:name="_GoBack"/>
       <w:bookmarkEnd w:id="0"/>
     </w:p>
@@ -2417,149 +2882,10 @@
     </w:p>
     <w:p>
       <w:pPr>
-        <w:pStyle w:val="PargrafodaLista"/>
-        <w:spacing w:after="0" w:line="360" w:lineRule="auto"/>
-        <w:ind w:left="0" w:firstLine="851"/>
-        <w:jc w:val="both"/>
-        <w:rPr>
-          <w:rFonts w:ascii="Arial" w:hAnsi="Arial" w:cs="Arial"/>
-        </w:rPr>
-      </w:pPr>
-    </w:p>
-    <w:p>
-      <w:pPr>
-        <w:pStyle w:val="PargrafodaLista"/>
-        <w:spacing w:after="0" w:line="360" w:lineRule="auto"/>
-        <w:ind w:left="0" w:firstLine="851"/>
-        <w:jc w:val="both"/>
-        <w:rPr>
-          <w:rFonts w:ascii="Arial" w:hAnsi="Arial" w:cs="Arial"/>
-        </w:rPr>
-      </w:pPr>
-    </w:p>
-    <w:p>
-      <w:pPr>
-        <w:pStyle w:val="PargrafodaLista"/>
-        <w:spacing w:after="0" w:line="360" w:lineRule="auto"/>
-        <w:ind w:left="0" w:firstLine="851"/>
-        <w:jc w:val="both"/>
-        <w:rPr>
-          <w:rFonts w:ascii="Arial" w:hAnsi="Arial" w:cs="Arial"/>
-        </w:rPr>
-      </w:pPr>
-    </w:p>
-    <w:p>
-      <w:pPr>
-        <w:pStyle w:val="PargrafodaLista"/>
-        <w:spacing w:after="0" w:line="360" w:lineRule="auto"/>
-        <w:ind w:left="0" w:firstLine="851"/>
-        <w:jc w:val="both"/>
-        <w:rPr>
-          <w:rFonts w:ascii="Arial" w:hAnsi="Arial" w:cs="Arial"/>
-        </w:rPr>
-      </w:pPr>
-    </w:p>
-    <w:p>
-      <w:pPr>
-        <w:pStyle w:val="PargrafodaLista"/>
-        <w:spacing w:after="0" w:line="360" w:lineRule="auto"/>
-        <w:ind w:left="0" w:firstLine="851"/>
-        <w:jc w:val="both"/>
-        <w:rPr>
-          <w:rFonts w:ascii="Arial" w:hAnsi="Arial" w:cs="Arial"/>
-        </w:rPr>
-      </w:pPr>
-    </w:p>
-    <w:p>
-      <w:pPr>
-        <w:pStyle w:val="PargrafodaLista"/>
-        <w:spacing w:after="0" w:line="360" w:lineRule="auto"/>
-        <w:ind w:left="0" w:firstLine="851"/>
-        <w:jc w:val="both"/>
-        <w:rPr>
-          <w:rFonts w:ascii="Arial" w:hAnsi="Arial" w:cs="Arial"/>
-        </w:rPr>
-      </w:pPr>
-    </w:p>
-    <w:p>
-      <w:pPr>
-        <w:pStyle w:val="PargrafodaLista"/>
-        <w:spacing w:after="0" w:line="360" w:lineRule="auto"/>
-        <w:ind w:left="0" w:firstLine="851"/>
-        <w:jc w:val="both"/>
-        <w:rPr>
-          <w:rFonts w:ascii="Arial" w:hAnsi="Arial" w:cs="Arial"/>
-        </w:rPr>
-      </w:pPr>
-    </w:p>
-    <w:p>
-      <w:pPr>
-        <w:pStyle w:val="PargrafodaLista"/>
-        <w:spacing w:after="0" w:line="360" w:lineRule="auto"/>
-        <w:ind w:left="0" w:firstLine="851"/>
-        <w:jc w:val="both"/>
-        <w:rPr>
-          <w:rFonts w:ascii="Arial" w:hAnsi="Arial" w:cs="Arial"/>
-        </w:rPr>
-      </w:pPr>
-    </w:p>
-    <w:p>
-      <w:pPr>
-        <w:pStyle w:val="PargrafodaLista"/>
-        <w:spacing w:after="0" w:line="360" w:lineRule="auto"/>
-        <w:ind w:left="0" w:firstLine="851"/>
-        <w:jc w:val="both"/>
-        <w:rPr>
-          <w:rFonts w:ascii="Arial" w:hAnsi="Arial" w:cs="Arial"/>
-        </w:rPr>
-      </w:pPr>
-    </w:p>
-    <w:p>
-      <w:pPr>
-        <w:pStyle w:val="PargrafodaLista"/>
-        <w:spacing w:after="0" w:line="360" w:lineRule="auto"/>
-        <w:ind w:left="0" w:firstLine="851"/>
-        <w:jc w:val="both"/>
-        <w:rPr>
-          <w:rFonts w:ascii="Arial" w:hAnsi="Arial" w:cs="Arial"/>
-        </w:rPr>
-      </w:pPr>
-    </w:p>
-    <w:p>
-      <w:pPr>
-        <w:pStyle w:val="PargrafodaLista"/>
-        <w:spacing w:after="0" w:line="360" w:lineRule="auto"/>
-        <w:ind w:left="0" w:firstLine="851"/>
-        <w:jc w:val="both"/>
-        <w:rPr>
-          <w:rFonts w:ascii="Arial" w:hAnsi="Arial" w:cs="Arial"/>
-        </w:rPr>
-      </w:pPr>
-    </w:p>
-    <w:p>
-      <w:pPr>
-        <w:pStyle w:val="PargrafodaLista"/>
-        <w:spacing w:after="0" w:line="360" w:lineRule="auto"/>
-        <w:ind w:left="0" w:firstLine="851"/>
-        <w:jc w:val="both"/>
-        <w:rPr>
-          <w:rFonts w:ascii="Arial" w:hAnsi="Arial" w:cs="Arial"/>
-        </w:rPr>
-      </w:pPr>
-    </w:p>
-    <w:p>
-      <w:pPr>
-        <w:pStyle w:val="PargrafodaLista"/>
-        <w:spacing w:after="0" w:line="360" w:lineRule="auto"/>
-        <w:ind w:left="0" w:firstLine="851"/>
-        <w:jc w:val="both"/>
-        <w:rPr>
-          <w:rFonts w:ascii="Arial" w:hAnsi="Arial" w:cs="Arial"/>
-        </w:rPr>
-      </w:pPr>
-    </w:p>
-    <w:p>
-      <w:pPr>
+        <w:tabs>
+          <w:tab w:val="left" w:pos="3345"/>
+          <w:tab w:val="center" w:pos="4535"/>
+        </w:tabs>
         <w:suppressAutoHyphens/>
         <w:spacing w:after="0" w:line="360" w:lineRule="auto"/>
         <w:jc w:val="center"/>
@@ -2648,25 +2974,7 @@
           <w:sz w:val="24"/>
           <w:szCs w:val="24"/>
         </w:rPr>
-        <w:t xml:space="preserve"> Barra Bonita: </w:t>
-      </w:r>
-      <w:proofErr w:type="spellStart"/>
-      <w:r>
-        <w:rPr>
-          <w:rFonts w:ascii="Arial" w:hAnsi="Arial" w:cs="Arial"/>
-          <w:sz w:val="24"/>
-          <w:szCs w:val="24"/>
-        </w:rPr>
-        <w:t>Solidum</w:t>
-      </w:r>
-      <w:proofErr w:type="spellEnd"/>
-      <w:r>
-        <w:rPr>
-          <w:rFonts w:ascii="Arial" w:hAnsi="Arial" w:cs="Arial"/>
-          <w:sz w:val="24"/>
-          <w:szCs w:val="24"/>
-        </w:rPr>
-        <w:t>, 2006.</w:t>
+        <w:t xml:space="preserve"> Barra Bonita: Solidum, 2006.</w:t>
       </w:r>
     </w:p>
     <w:p>
@@ -2731,7 +3039,6 @@
         </w:rPr>
         <w:t xml:space="preserve">: </w:t>
       </w:r>
-      <w:proofErr w:type="spellStart"/>
       <w:r>
         <w:rPr>
           <w:rFonts w:ascii="Arial" w:hAnsi="Arial" w:cs="Arial"/>
@@ -2740,7 +3047,6 @@
         </w:rPr>
         <w:t>Egpromo</w:t>
       </w:r>
-      <w:proofErr w:type="spellEnd"/>
       <w:r>
         <w:rPr>
           <w:rFonts w:ascii="Arial" w:hAnsi="Arial" w:cs="Arial"/>
@@ -2923,23 +3229,7 @@
           <w:sz w:val="24"/>
           <w:szCs w:val="24"/>
         </w:rPr>
-        <w:t xml:space="preserve">ª Ed. São Paulo: </w:t>
-      </w:r>
-      <w:r>
-        <w:rPr>
-          <w:rFonts w:ascii="Arial" w:hAnsi="Arial" w:cs="Arial"/>
-          <w:sz w:val="24"/>
-          <w:szCs w:val="24"/>
-        </w:rPr>
-        <w:t>Atlas</w:t>
-      </w:r>
-      <w:r>
-        <w:rPr>
-          <w:rFonts w:ascii="Arial" w:hAnsi="Arial" w:cs="Arial"/>
-          <w:sz w:val="24"/>
-          <w:szCs w:val="24"/>
-        </w:rPr>
-        <w:t>, 2003.</w:t>
+        <w:t>ª Ed. São Paulo: Atlas, 2003.</w:t>
       </w:r>
     </w:p>
     <w:p>
@@ -2952,6 +3242,326 @@
           <w:szCs w:val="24"/>
         </w:rPr>
       </w:pPr>
+    </w:p>
+    <w:p>
+      <w:pPr>
+        <w:pStyle w:val="SemEspaamento"/>
+        <w:jc w:val="both"/>
+        <w:rPr>
+          <w:rFonts w:ascii="Arial" w:hAnsi="Arial" w:cs="Arial"/>
+          <w:sz w:val="24"/>
+          <w:szCs w:val="24"/>
+        </w:rPr>
+      </w:pPr>
+      <w:r>
+        <w:rPr>
+          <w:rFonts w:ascii="Arial" w:hAnsi="Arial" w:cs="Arial"/>
+          <w:sz w:val="24"/>
+          <w:szCs w:val="24"/>
+        </w:rPr>
+        <w:t xml:space="preserve">COVEY, S. </w:t>
+      </w:r>
+      <w:r>
+        <w:rPr>
+          <w:rFonts w:ascii="Arial" w:hAnsi="Arial" w:cs="Arial"/>
+          <w:b/>
+          <w:sz w:val="24"/>
+          <w:szCs w:val="24"/>
+        </w:rPr>
+        <w:t>Os Sete Hábitos das Pessoas Altamente Eficazes.</w:t>
+      </w:r>
+      <w:r>
+        <w:rPr>
+          <w:rFonts w:ascii="Arial" w:hAnsi="Arial" w:cs="Arial"/>
+          <w:sz w:val="24"/>
+          <w:szCs w:val="24"/>
+        </w:rPr>
+        <w:t xml:space="preserve"> [tradução de Celso Nogueira] São Paulo: Nova Cultural, 1989.</w:t>
+      </w:r>
+    </w:p>
+    <w:p>
+      <w:pPr>
+        <w:pStyle w:val="SemEspaamento"/>
+        <w:jc w:val="both"/>
+        <w:rPr>
+          <w:rFonts w:ascii="Arial" w:hAnsi="Arial" w:cs="Arial"/>
+          <w:sz w:val="24"/>
+          <w:szCs w:val="24"/>
+        </w:rPr>
+      </w:pPr>
+    </w:p>
+    <w:p>
+      <w:pPr>
+        <w:pStyle w:val="SemEspaamento"/>
+        <w:jc w:val="both"/>
+        <w:rPr>
+          <w:rFonts w:ascii="Arial" w:hAnsi="Arial" w:cs="Arial"/>
+          <w:sz w:val="24"/>
+          <w:szCs w:val="24"/>
+        </w:rPr>
+      </w:pPr>
+      <w:r>
+        <w:rPr>
+          <w:rFonts w:ascii="Arial" w:hAnsi="Arial" w:cs="Arial"/>
+          <w:sz w:val="24"/>
+          <w:szCs w:val="24"/>
+        </w:rPr>
+        <w:t xml:space="preserve">KAZMIER, Leonard. J. </w:t>
+      </w:r>
+      <w:r>
+        <w:rPr>
+          <w:rFonts w:ascii="Arial" w:hAnsi="Arial" w:cs="Arial"/>
+          <w:sz w:val="24"/>
+          <w:szCs w:val="24"/>
+        </w:rPr>
+        <w:t>Princípios</w:t>
+      </w:r>
+      <w:r>
+        <w:rPr>
+          <w:rFonts w:ascii="Arial" w:hAnsi="Arial" w:cs="Arial"/>
+          <w:sz w:val="24"/>
+          <w:szCs w:val="24"/>
+        </w:rPr>
+        <w:t xml:space="preserve"> de Gerencia. 2. ed. Rio de Janeiro: Pallas, 1975</w:t>
+      </w:r>
+    </w:p>
+    <w:p>
+      <w:pPr>
+        <w:pStyle w:val="SemEspaamento"/>
+        <w:jc w:val="both"/>
+        <w:rPr>
+          <w:rFonts w:ascii="Arial" w:hAnsi="Arial" w:cs="Arial"/>
+          <w:sz w:val="24"/>
+          <w:szCs w:val="24"/>
+        </w:rPr>
+      </w:pPr>
+    </w:p>
+    <w:p>
+      <w:pPr>
+        <w:pStyle w:val="SemEspaamento"/>
+        <w:jc w:val="both"/>
+        <w:rPr>
+          <w:rFonts w:ascii="Arial" w:hAnsi="Arial" w:cs="Arial"/>
+          <w:sz w:val="24"/>
+          <w:szCs w:val="24"/>
+        </w:rPr>
+      </w:pPr>
+      <w:r>
+        <w:rPr>
+          <w:rFonts w:ascii="Arial" w:hAnsi="Arial" w:cs="Arial"/>
+          <w:sz w:val="24"/>
+          <w:szCs w:val="24"/>
+        </w:rPr>
+        <w:t>CASSARRO</w:t>
+      </w:r>
+      <w:r>
+        <w:rPr>
+          <w:rFonts w:ascii="Arial" w:hAnsi="Arial" w:cs="Arial"/>
+          <w:sz w:val="24"/>
+          <w:szCs w:val="24"/>
+        </w:rPr>
+        <w:t xml:space="preserve">. </w:t>
+      </w:r>
+      <w:r>
+        <w:rPr>
+          <w:rFonts w:ascii="Arial" w:hAnsi="Arial" w:cs="Arial"/>
+          <w:b/>
+          <w:sz w:val="24"/>
+          <w:szCs w:val="24"/>
+        </w:rPr>
+        <w:t>Sistemas de informações</w:t>
+      </w:r>
+      <w:r>
+        <w:rPr>
+          <w:rFonts w:ascii="Arial" w:hAnsi="Arial" w:cs="Arial"/>
+          <w:sz w:val="24"/>
+          <w:szCs w:val="24"/>
+        </w:rPr>
+        <w:t>, São P</w:t>
+      </w:r>
+      <w:r>
+        <w:rPr>
+          <w:rFonts w:ascii="Arial" w:hAnsi="Arial" w:cs="Arial"/>
+          <w:sz w:val="24"/>
+          <w:szCs w:val="24"/>
+        </w:rPr>
+        <w:t>aulo: Pioneira Thomson Learning, 2003</w:t>
+      </w:r>
+    </w:p>
+    <w:p>
+      <w:pPr>
+        <w:pStyle w:val="SemEspaamento"/>
+        <w:jc w:val="both"/>
+        <w:rPr>
+          <w:rFonts w:ascii="Arial" w:hAnsi="Arial" w:cs="Arial"/>
+          <w:sz w:val="24"/>
+          <w:szCs w:val="24"/>
+        </w:rPr>
+      </w:pPr>
+    </w:p>
+    <w:p>
+      <w:pPr>
+        <w:pStyle w:val="SemEspaamento"/>
+        <w:jc w:val="both"/>
+        <w:rPr>
+          <w:rFonts w:ascii="Arial" w:hAnsi="Arial" w:cs="Arial"/>
+          <w:sz w:val="24"/>
+          <w:szCs w:val="24"/>
+        </w:rPr>
+      </w:pPr>
+      <w:r>
+        <w:rPr>
+          <w:rFonts w:ascii="Arial" w:hAnsi="Arial" w:cs="Arial"/>
+          <w:sz w:val="24"/>
+          <w:szCs w:val="24"/>
+        </w:rPr>
+        <w:t>BASTREGUI, R. DANIEL</w:t>
+      </w:r>
+      <w:r>
+        <w:rPr>
+          <w:rFonts w:ascii="Arial" w:hAnsi="Arial" w:cs="Arial"/>
+          <w:sz w:val="24"/>
+          <w:szCs w:val="24"/>
+        </w:rPr>
+        <w:t xml:space="preserve"> </w:t>
+      </w:r>
+      <w:r>
+        <w:rPr>
+          <w:rFonts w:ascii="Arial" w:hAnsi="Arial" w:cs="Arial"/>
+          <w:b/>
+          <w:sz w:val="24"/>
+          <w:szCs w:val="24"/>
+        </w:rPr>
+        <w:t xml:space="preserve">A influência do contexto nas tomadas de decisão, </w:t>
+      </w:r>
+      <w:r>
+        <w:rPr>
+          <w:rFonts w:ascii="Arial" w:hAnsi="Arial" w:cs="Arial"/>
+          <w:sz w:val="24"/>
+          <w:szCs w:val="24"/>
+        </w:rPr>
+        <w:t>1</w:t>
+      </w:r>
+      <w:r>
+        <w:rPr>
+          <w:rFonts w:ascii="Arial" w:hAnsi="Arial" w:cs="Arial"/>
+          <w:sz w:val="24"/>
+          <w:szCs w:val="24"/>
+        </w:rPr>
+        <w:t>5</w:t>
+      </w:r>
+      <w:r>
+        <w:rPr>
+          <w:rFonts w:ascii="Arial" w:hAnsi="Arial" w:cs="Arial"/>
+          <w:sz w:val="24"/>
+          <w:szCs w:val="24"/>
+        </w:rPr>
+        <w:t>/0</w:t>
+      </w:r>
+      <w:r>
+        <w:rPr>
+          <w:rFonts w:ascii="Arial" w:hAnsi="Arial" w:cs="Arial"/>
+          <w:sz w:val="24"/>
+          <w:szCs w:val="24"/>
+        </w:rPr>
+        <w:t>7</w:t>
+      </w:r>
+      <w:r>
+        <w:rPr>
+          <w:rFonts w:ascii="Arial" w:hAnsi="Arial" w:cs="Arial"/>
+          <w:sz w:val="24"/>
+          <w:szCs w:val="24"/>
+        </w:rPr>
+        <w:t>/201</w:t>
+      </w:r>
+      <w:r>
+        <w:rPr>
+          <w:rFonts w:ascii="Arial" w:hAnsi="Arial" w:cs="Arial"/>
+          <w:sz w:val="24"/>
+          <w:szCs w:val="24"/>
+        </w:rPr>
+        <w:t>4</w:t>
+      </w:r>
+      <w:r>
+        <w:rPr>
+          <w:rFonts w:ascii="Arial" w:hAnsi="Arial" w:cs="Arial"/>
+          <w:sz w:val="24"/>
+          <w:szCs w:val="24"/>
+        </w:rPr>
+        <w:t xml:space="preserve">. </w:t>
+      </w:r>
+      <w:r>
+        <w:rPr>
+          <w:rFonts w:ascii="Arial" w:hAnsi="Arial" w:cs="Arial"/>
+          <w:sz w:val="24"/>
+          <w:szCs w:val="24"/>
+        </w:rPr>
+        <w:t>Disponível em: &lt;</w:t>
+      </w:r>
+      <w:r>
+        <w:rPr>
+          <w:rFonts w:ascii="Arial" w:hAnsi="Arial" w:cs="Arial"/>
+          <w:sz w:val="24"/>
+          <w:szCs w:val="24"/>
+        </w:rPr>
+        <w:t>https://www.drbmarketing.com.br/planejamento/a-influencia-do-contexto-nas-tomadas-de-decisao</w:t>
+      </w:r>
+      <w:r>
+        <w:rPr>
+          <w:rFonts w:ascii="Arial" w:hAnsi="Arial" w:cs="Arial"/>
+          <w:sz w:val="24"/>
+          <w:szCs w:val="24"/>
+        </w:rPr>
+        <w:t>&gt;. Acesso em: 1</w:t>
+      </w:r>
+      <w:r>
+        <w:rPr>
+          <w:rFonts w:ascii="Arial" w:hAnsi="Arial" w:cs="Arial"/>
+          <w:sz w:val="24"/>
+          <w:szCs w:val="24"/>
+        </w:rPr>
+        <w:t>5</w:t>
+      </w:r>
+      <w:r>
+        <w:rPr>
+          <w:rFonts w:ascii="Arial" w:hAnsi="Arial" w:cs="Arial"/>
+          <w:sz w:val="24"/>
+          <w:szCs w:val="24"/>
+        </w:rPr>
+        <w:t>.</w:t>
+      </w:r>
+      <w:r>
+        <w:rPr>
+          <w:rFonts w:ascii="Arial" w:hAnsi="Arial" w:cs="Arial"/>
+          <w:sz w:val="24"/>
+          <w:szCs w:val="24"/>
+        </w:rPr>
+        <w:t>nov</w:t>
+      </w:r>
+      <w:r>
+        <w:rPr>
+          <w:rFonts w:ascii="Arial" w:hAnsi="Arial" w:cs="Arial"/>
+          <w:sz w:val="24"/>
+          <w:szCs w:val="24"/>
+        </w:rPr>
+        <w:t>.</w:t>
+      </w:r>
+      <w:r>
+        <w:rPr>
+          <w:rFonts w:ascii="Arial" w:hAnsi="Arial" w:cs="Arial"/>
+          <w:sz w:val="24"/>
+          <w:szCs w:val="24"/>
+        </w:rPr>
+        <w:t>201</w:t>
+      </w:r>
+      <w:r>
+        <w:rPr>
+          <w:rFonts w:ascii="Arial" w:hAnsi="Arial" w:cs="Arial"/>
+          <w:sz w:val="24"/>
+          <w:szCs w:val="24"/>
+        </w:rPr>
+        <w:t>7</w:t>
+      </w:r>
     </w:p>
     <w:p>
       <w:pPr>
@@ -4800,6 +5410,29 @@
       <w:lang w:eastAsia="pt-BR"/>
     </w:rPr>
   </w:style>
+  <w:style w:type="paragraph" w:styleId="Ttulo3">
+    <w:name w:val="heading 3"/>
+    <w:basedOn w:val="Normal"/>
+    <w:next w:val="Normal"/>
+    <w:link w:val="Ttulo3Char"/>
+    <w:uiPriority w:val="9"/>
+    <w:semiHidden/>
+    <w:unhideWhenUsed/>
+    <w:qFormat/>
+    <w:rsid w:val="008759D3"/>
+    <w:pPr>
+      <w:keepNext/>
+      <w:keepLines/>
+      <w:spacing w:before="40" w:after="0"/>
+      <w:outlineLvl w:val="2"/>
+    </w:pPr>
+    <w:rPr>
+      <w:rFonts w:asciiTheme="majorHAnsi" w:eastAsiaTheme="majorEastAsia" w:hAnsiTheme="majorHAnsi" w:cstheme="majorBidi"/>
+      <w:color w:val="1F4D78" w:themeColor="accent1" w:themeShade="7F"/>
+      <w:sz w:val="24"/>
+      <w:szCs w:val="24"/>
+    </w:rPr>
+  </w:style>
   <w:style w:type="character" w:default="1" w:styleId="Fontepargpadro">
     <w:name w:val="Default Paragraph Font"/>
     <w:uiPriority w:val="1"/>
@@ -4892,6 +5525,20 @@
     <w:rPr>
       <w:color w:val="0563C1" w:themeColor="hyperlink"/>
       <w:u w:val="single"/>
+    </w:rPr>
+  </w:style>
+  <w:style w:type="character" w:customStyle="1" w:styleId="Ttulo3Char">
+    <w:name w:val="Título 3 Char"/>
+    <w:basedOn w:val="Fontepargpadro"/>
+    <w:link w:val="Ttulo3"/>
+    <w:uiPriority w:val="9"/>
+    <w:semiHidden/>
+    <w:rsid w:val="008759D3"/>
+    <w:rPr>
+      <w:rFonts w:asciiTheme="majorHAnsi" w:eastAsiaTheme="majorEastAsia" w:hAnsiTheme="majorHAnsi" w:cstheme="majorBidi"/>
+      <w:color w:val="1F4D78" w:themeColor="accent1" w:themeShade="7F"/>
+      <w:sz w:val="24"/>
+      <w:szCs w:val="24"/>
     </w:rPr>
   </w:style>
 </w:styles>

</xml_diff>